<commit_message>
reformatting figures for IJRS orthorectifying NGI block
</commit_message>
<xml_diff>
--- a/Docs/My Docs/Thesis/Retrieval of Surface Reflectance from Aerial Imagery/Radiometric Homogenisation of Aerial Images.docx
+++ b/Docs/My Docs/Thesis/Retrieval of Surface Reflectance from Aerial Imagery/Radiometric Homogenisation of Aerial Images.docx
@@ -8270,14 +8270,13 @@
       <w:pPr>
         <w:pStyle w:val="Newparagraph"/>
       </w:pPr>
-      <w:bookmarkStart w:id="27" w:name="_GoBack"/>
-      <w:bookmarkEnd w:id="27"/>
     </w:p>
     <w:p>
       <w:pPr>
         <w:pStyle w:val="1TeksCharChar"/>
         <w:keepNext/>
       </w:pPr>
+      <w:bookmarkStart w:id="27" w:name="_Toc524502309"/>
       <w:r>
         <w:t>[</w:t>
       </w:r>
@@ -8307,6 +8306,7 @@
       <w:r>
         <w:t>. Study area orientation map]</w:t>
       </w:r>
+      <w:bookmarkEnd w:id="27"/>
     </w:p>
     <w:p>
       <w:pPr>
@@ -8384,10 +8384,11 @@
         <w:pStyle w:val="Newparagraph"/>
         <w:ind w:firstLine="0"/>
       </w:pPr>
+      <w:bookmarkStart w:id="29" w:name="_Toc524502310"/>
       <w:r>
         <w:t>[</w:t>
       </w:r>
-      <w:bookmarkStart w:id="29" w:name="_Ref452304563"/>
+      <w:bookmarkStart w:id="30" w:name="_Ref452304563"/>
       <w:r>
         <w:t xml:space="preserve">Figure </w:t>
       </w:r>
@@ -8409,16 +8410,17 @@
       <w:r>
         <w:fldChar w:fldCharType="end"/>
       </w:r>
+      <w:bookmarkEnd w:id="30"/>
+      <w:r>
+        <w:t xml:space="preserve">. DMC’s and MODIS’s </w:t>
+      </w:r>
+      <w:r>
+        <w:t>RSR</w:t>
+      </w:r>
+      <w:r>
+        <w:t>]</w:t>
+      </w:r>
       <w:bookmarkEnd w:id="29"/>
-      <w:r>
-        <w:t xml:space="preserve">. DMC’s and MODIS’s </w:t>
-      </w:r>
-      <w:r>
-        <w:t>RSR</w:t>
-      </w:r>
-      <w:r>
-        <w:t>]</w:t>
-      </w:r>
     </w:p>
     <w:p>
       <w:pPr>
@@ -9109,11 +9111,11 @@
       <w:pPr>
         <w:pStyle w:val="Heading2"/>
       </w:pPr>
-      <w:bookmarkStart w:id="30" w:name="_Ref486590748"/>
+      <w:bookmarkStart w:id="31" w:name="_Ref486590748"/>
       <w:r>
         <w:t>Linearity of Band Averaged Values</w:t>
       </w:r>
-      <w:bookmarkEnd w:id="30"/>
+      <w:bookmarkEnd w:id="31"/>
       <w:r>
         <w:t xml:space="preserve"> </w:t>
       </w:r>
@@ -9297,11 +9299,11 @@
         <w:pStyle w:val="Heading2"/>
         <w:keepLines/>
       </w:pPr>
-      <w:bookmarkStart w:id="31" w:name="_Ref452296021"/>
+      <w:bookmarkStart w:id="32" w:name="_Ref452296021"/>
       <w:r>
         <w:t>Accuracy Assessment</w:t>
       </w:r>
-      <w:bookmarkEnd w:id="31"/>
+      <w:bookmarkEnd w:id="32"/>
     </w:p>
     <w:p>
       <w:pPr>
@@ -9685,7 +9687,7 @@
               <w:pStyle w:val="Displayedequation"/>
               <w:jc w:val="right"/>
             </w:pPr>
-            <w:bookmarkStart w:id="32" w:name="_Ref486267632"/>
+            <w:bookmarkStart w:id="33" w:name="_Ref486267632"/>
             <w:r>
               <w:t>(</w:t>
             </w:r>
@@ -9710,7 +9712,7 @@
             <w:r>
               <w:t>)</w:t>
             </w:r>
-            <w:bookmarkEnd w:id="32"/>
+            <w:bookmarkEnd w:id="33"/>
           </w:p>
         </w:tc>
       </w:tr>
@@ -9980,11 +9982,12 @@
         <w:pStyle w:val="Newparagraph"/>
         <w:ind w:firstLine="0"/>
       </w:pPr>
+      <w:bookmarkStart w:id="34" w:name="_Toc524502311"/>
       <w:r>
         <w:t>[</w:t>
       </w:r>
-      <w:bookmarkStart w:id="33" w:name="_Ref447467040"/>
-      <w:bookmarkStart w:id="34" w:name="_Toc448324351"/>
+      <w:bookmarkStart w:id="35" w:name="_Ref447467040"/>
+      <w:bookmarkStart w:id="36" w:name="_Toc448324351"/>
       <w:r>
         <w:t xml:space="preserve">Figure </w:t>
       </w:r>
@@ -10006,14 +10009,15 @@
       <w:r>
         <w:fldChar w:fldCharType="end"/>
       </w:r>
-      <w:bookmarkEnd w:id="33"/>
+      <w:bookmarkEnd w:id="35"/>
       <w:r>
         <w:t>. SPOT 5 scene and mosaic extents</w:t>
       </w:r>
+      <w:bookmarkEnd w:id="36"/>
+      <w:r>
+        <w:t>]</w:t>
+      </w:r>
       <w:bookmarkEnd w:id="34"/>
-      <w:r>
-        <w:t>]</w:t>
-      </w:r>
     </w:p>
     <w:p>
       <w:pPr>
@@ -10025,24 +10029,24 @@
       <w:pPr>
         <w:pStyle w:val="Heading1"/>
       </w:pPr>
-      <w:bookmarkStart w:id="35" w:name="_Ref452458445"/>
-      <w:bookmarkStart w:id="36" w:name="_Toc394607645"/>
+      <w:bookmarkStart w:id="37" w:name="_Ref452458445"/>
+      <w:bookmarkStart w:id="38" w:name="_Toc394607645"/>
       <w:r>
         <w:t>Results and Discussion</w:t>
       </w:r>
-      <w:bookmarkEnd w:id="35"/>
+      <w:bookmarkEnd w:id="37"/>
     </w:p>
     <w:p>
       <w:pPr>
         <w:pStyle w:val="Heading2"/>
       </w:pPr>
-      <w:bookmarkStart w:id="37" w:name="_Ref447456652"/>
-      <w:bookmarkStart w:id="38" w:name="_Toc448324295"/>
+      <w:bookmarkStart w:id="39" w:name="_Ref447456652"/>
+      <w:bookmarkStart w:id="40" w:name="_Toc448324295"/>
       <w:r>
         <w:t>Band Averaged Relationships</w:t>
       </w:r>
-      <w:bookmarkEnd w:id="37"/>
-      <w:bookmarkEnd w:id="38"/>
+      <w:bookmarkEnd w:id="39"/>
+      <w:bookmarkEnd w:id="40"/>
     </w:p>
     <w:p>
       <w:pPr>
@@ -10337,13 +10341,14 @@
       <w:pPr>
         <w:pStyle w:val="ThesisBody"/>
       </w:pPr>
+      <w:bookmarkStart w:id="41" w:name="_Toc524502312"/>
       <w:r>
         <w:t>[</w:t>
       </w:r>
-      <w:bookmarkStart w:id="39" w:name="_Ref447457220"/>
-      <w:bookmarkStart w:id="40" w:name="_Ref452304545"/>
-      <w:bookmarkStart w:id="41" w:name="_Ref447457216"/>
-      <w:bookmarkStart w:id="42" w:name="_Toc448324353"/>
+      <w:bookmarkStart w:id="42" w:name="_Ref447457220"/>
+      <w:bookmarkStart w:id="43" w:name="_Ref452304545"/>
+      <w:bookmarkStart w:id="44" w:name="_Ref447457216"/>
+      <w:bookmarkStart w:id="45" w:name="_Toc448324353"/>
       <w:r>
         <w:t xml:space="preserve">Figure </w:t>
       </w:r>
@@ -10365,8 +10370,8 @@
       <w:r>
         <w:fldChar w:fldCharType="end"/>
       </w:r>
-      <w:bookmarkEnd w:id="39"/>
-      <w:bookmarkEnd w:id="40"/>
+      <w:bookmarkEnd w:id="42"/>
+      <w:bookmarkEnd w:id="43"/>
       <w:r>
         <w:t xml:space="preserve">. DMC vs. MODIS simulated band averaged relationship for typical surface </w:t>
       </w:r>
@@ -10374,12 +10379,13 @@
       <w:r>
         <w:t>reflectances</w:t>
       </w:r>
+      <w:bookmarkEnd w:id="44"/>
+      <w:bookmarkEnd w:id="45"/>
+      <w:proofErr w:type="spellEnd"/>
+      <w:r>
+        <w:t>]</w:t>
+      </w:r>
       <w:bookmarkEnd w:id="41"/>
-      <w:bookmarkEnd w:id="42"/>
-      <w:proofErr w:type="spellEnd"/>
-      <w:r>
-        <w:t>]</w:t>
-      </w:r>
     </w:p>
     <w:p>
       <w:pPr>
@@ -10390,14 +10396,14 @@
       <w:pPr>
         <w:pStyle w:val="Heading2"/>
       </w:pPr>
-      <w:bookmarkStart w:id="43" w:name="_Toc448324296"/>
-      <w:bookmarkStart w:id="44" w:name="_Ref512949718"/>
+      <w:bookmarkStart w:id="46" w:name="_Toc448324296"/>
+      <w:bookmarkStart w:id="47" w:name="_Ref512949718"/>
       <w:r>
         <w:t>Mosaicking</w:t>
       </w:r>
-      <w:bookmarkEnd w:id="36"/>
-      <w:bookmarkEnd w:id="43"/>
-      <w:bookmarkEnd w:id="44"/>
+      <w:bookmarkEnd w:id="38"/>
+      <w:bookmarkEnd w:id="46"/>
+      <w:bookmarkEnd w:id="47"/>
     </w:p>
     <w:p>
       <w:pPr>
@@ -10439,14 +10445,15 @@
         <w:pStyle w:val="1TeksCharChar"/>
         <w:keepNext/>
       </w:pPr>
+      <w:bookmarkStart w:id="48" w:name="_Toc524502313"/>
       <w:r>
         <w:t>[</w:t>
       </w:r>
-      <w:bookmarkStart w:id="45" w:name="_Ref389939317"/>
-      <w:bookmarkStart w:id="46" w:name="_Ref452304551"/>
-      <w:bookmarkStart w:id="47" w:name="_Toc391220527"/>
-      <w:bookmarkStart w:id="48" w:name="_Toc394582250"/>
-      <w:bookmarkStart w:id="49" w:name="_Toc448324354"/>
+      <w:bookmarkStart w:id="49" w:name="_Ref389939317"/>
+      <w:bookmarkStart w:id="50" w:name="_Ref452304551"/>
+      <w:bookmarkStart w:id="51" w:name="_Toc391220527"/>
+      <w:bookmarkStart w:id="52" w:name="_Toc394582250"/>
+      <w:bookmarkStart w:id="53" w:name="_Toc448324354"/>
       <w:r>
         <w:t xml:space="preserve">Figure </w:t>
       </w:r>
@@ -10468,17 +10475,18 @@
       <w:r>
         <w:fldChar w:fldCharType="end"/>
       </w:r>
-      <w:bookmarkEnd w:id="45"/>
-      <w:bookmarkEnd w:id="46"/>
+      <w:bookmarkEnd w:id="49"/>
+      <w:bookmarkEnd w:id="50"/>
       <w:r>
         <w:t>.  Uncalibrated mosaic on MODIS reference image background</w:t>
       </w:r>
-      <w:bookmarkEnd w:id="47"/>
+      <w:bookmarkEnd w:id="51"/>
+      <w:bookmarkEnd w:id="52"/>
+      <w:bookmarkEnd w:id="53"/>
+      <w:r>
+        <w:t>]</w:t>
+      </w:r>
       <w:bookmarkEnd w:id="48"/>
-      <w:bookmarkEnd w:id="49"/>
-      <w:r>
-        <w:t>]</w:t>
-      </w:r>
     </w:p>
     <w:p>
       <w:pPr>
@@ -10528,11 +10536,12 @@
         <w:pStyle w:val="1TeksCharChar"/>
         <w:keepNext/>
       </w:pPr>
+      <w:bookmarkStart w:id="54" w:name="_Toc524502314"/>
       <w:r>
         <w:t>[</w:t>
       </w:r>
-      <w:bookmarkStart w:id="50" w:name="_Ref452304657"/>
-      <w:bookmarkStart w:id="51" w:name="_Toc448324355"/>
+      <w:bookmarkStart w:id="55" w:name="_Ref452304657"/>
+      <w:bookmarkStart w:id="56" w:name="_Toc448324355"/>
       <w:r>
         <w:t xml:space="preserve">Figure </w:t>
       </w:r>
@@ -10554,14 +10563,15 @@
       <w:r>
         <w:fldChar w:fldCharType="end"/>
       </w:r>
-      <w:bookmarkEnd w:id="50"/>
+      <w:bookmarkEnd w:id="55"/>
       <w:r>
         <w:t>.  Homogenised mosaic on MODIS reference image background</w:t>
       </w:r>
-      <w:bookmarkEnd w:id="51"/>
+      <w:bookmarkEnd w:id="56"/>
       <w:r>
         <w:t>]</w:t>
       </w:r>
+      <w:bookmarkEnd w:id="54"/>
     </w:p>
     <w:p>
       <w:pPr>
@@ -10594,7 +10604,28 @@
         <w:fldChar w:fldCharType="end"/>
       </w:r>
       <w:r>
-        <w:t xml:space="preserve">a shows a close-up section of the DMC DN mosaic where a hot spot (i.e. a BRDF effect where sunlight is strongly reflected back into the camera) and seam lines between adjacent images are visible.  </w:t>
+        <w:t xml:space="preserve"> </w:t>
+      </w:r>
+      <w:r>
+        <w:rPr>
+          <w:color w:val="FF0000"/>
+        </w:rPr>
+        <w:t>(</w:t>
+      </w:r>
+      <w:r>
+        <w:rPr>
+          <w:color w:val="FF0000"/>
+        </w:rPr>
+        <w:t>a</w:t>
+      </w:r>
+      <w:r>
+        <w:rPr>
+          <w:color w:val="FF0000"/>
+        </w:rPr>
+        <w:t>)</w:t>
+      </w:r>
+      <w:r>
+        <w:t xml:space="preserve"> shows a close-up section of the DMC DN mosaic where a hot spot (i.e. a BRDF effect where sunlight is strongly reflected back into the camera) and seam lines between adjacent images are visible.  </w:t>
       </w:r>
       <w:r>
         <w:fldChar w:fldCharType="begin"/>
@@ -10618,7 +10649,28 @@
         <w:fldChar w:fldCharType="end"/>
       </w:r>
       <w:r>
-        <w:t xml:space="preserve">b demonstrates the successful removal of the hot spot and seam lines after correction with the surface reflectance extraction method.  </w:t>
+        <w:t xml:space="preserve"> </w:t>
+      </w:r>
+      <w:r>
+        <w:rPr>
+          <w:color w:val="FF0000"/>
+        </w:rPr>
+        <w:t>(</w:t>
+      </w:r>
+      <w:r>
+        <w:rPr>
+          <w:color w:val="FF0000"/>
+        </w:rPr>
+        <w:t>b</w:t>
+      </w:r>
+      <w:r>
+        <w:rPr>
+          <w:color w:val="FF0000"/>
+        </w:rPr>
+        <w:t>)</w:t>
+      </w:r>
+      <w:r>
+        <w:t xml:space="preserve"> demonstrates the successful removal of the hot spot and seam lines after correction with the surface reflectance extraction method.  </w:t>
       </w:r>
     </w:p>
     <w:p>
@@ -10630,52 +10682,79 @@
       <w:pPr>
         <w:pStyle w:val="Figurecaption"/>
       </w:pPr>
-      <w:r>
+      <w:bookmarkStart w:id="57" w:name="_Toc524502315"/>
+      <w:r>
+        <w:rPr>
+          <w:color w:val="FF0000"/>
+        </w:rPr>
         <w:t>[</w:t>
       </w:r>
-      <w:bookmarkStart w:id="52" w:name="_Ref447547463"/>
-      <w:bookmarkStart w:id="53" w:name="_Toc448324356"/>
-      <w:r>
+      <w:bookmarkStart w:id="58" w:name="_Ref447547463"/>
+      <w:bookmarkStart w:id="59" w:name="_Toc448324356"/>
+      <w:r>
+        <w:rPr>
+          <w:color w:val="FF0000"/>
+        </w:rPr>
         <w:t xml:space="preserve">Figure </w:t>
       </w:r>
       <w:r>
+        <w:rPr>
+          <w:color w:val="FF0000"/>
+        </w:rPr>
         <w:fldChar w:fldCharType="begin"/>
       </w:r>
       <w:r>
+        <w:rPr>
+          <w:color w:val="FF0000"/>
+        </w:rPr>
         <w:instrText xml:space="preserve"> SEQ Figure \* ARABIC </w:instrText>
       </w:r>
       <w:r>
+        <w:rPr>
+          <w:color w:val="FF0000"/>
+        </w:rPr>
         <w:fldChar w:fldCharType="separate"/>
       </w:r>
       <w:r>
         <w:rPr>
           <w:noProof/>
+          <w:color w:val="FF0000"/>
         </w:rPr>
         <w:t>7</w:t>
       </w:r>
       <w:r>
+        <w:rPr>
+          <w:color w:val="FF0000"/>
+        </w:rPr>
         <w:fldChar w:fldCharType="end"/>
       </w:r>
-      <w:bookmarkEnd w:id="52"/>
-      <w:r>
+      <w:bookmarkEnd w:id="58"/>
+      <w:r>
+        <w:rPr>
+          <w:color w:val="FF0000"/>
+        </w:rPr>
         <w:t>. Reduction of hot spot and seam lines, with (a) showing raw DN images including hot spot and seam lines and (b) the corrected surface reflectance image</w:t>
       </w:r>
-      <w:bookmarkEnd w:id="53"/>
-      <w:r>
+      <w:bookmarkEnd w:id="59"/>
+      <w:r>
+        <w:rPr>
+          <w:color w:val="FF0000"/>
+        </w:rPr>
         <w:t>]</w:t>
       </w:r>
+      <w:bookmarkEnd w:id="57"/>
     </w:p>
     <w:p/>
     <w:p>
       <w:pPr>
         <w:pStyle w:val="Heading2"/>
       </w:pPr>
-      <w:bookmarkStart w:id="54" w:name="_Toc448324297"/>
-      <w:bookmarkStart w:id="55" w:name="_Toc394607646"/>
+      <w:bookmarkStart w:id="60" w:name="_Toc448324297"/>
+      <w:bookmarkStart w:id="61" w:name="_Toc394607646"/>
       <w:r>
         <w:t>MODIS Statistical Comparison</w:t>
       </w:r>
-      <w:bookmarkEnd w:id="54"/>
+      <w:bookmarkEnd w:id="60"/>
     </w:p>
     <w:p>
       <w:pPr>
@@ -10869,48 +10948,111 @@
         <w:t xml:space="preserve">, but successively smooths the data at each application).  As indicated by </w:t>
       </w:r>
       <w:r>
+        <w:rPr>
+          <w:color w:val="FF0000"/>
+        </w:rPr>
         <w:fldChar w:fldCharType="begin"/>
       </w:r>
       <w:r>
+        <w:rPr>
+          <w:color w:val="FF0000"/>
+        </w:rPr>
         <w:instrText xml:space="preserve"> REF _Ref447548615 \h  \* MERGEFORMAT </w:instrText>
       </w:r>
       <w:r>
+        <w:rPr>
+          <w:color w:val="FF0000"/>
+        </w:rPr>
+      </w:r>
+      <w:r>
+        <w:rPr>
+          <w:color w:val="FF0000"/>
+        </w:rPr>
         <w:fldChar w:fldCharType="separate"/>
       </w:r>
       <w:r>
-        <w:t xml:space="preserve">Figure </w:t>
-      </w:r>
-      <w:r>
-        <w:rPr>
-          <w:noProof/>
+        <w:rPr>
+          <w:color w:val="FF0000"/>
+        </w:rPr>
+        <w:t>Figure</w:t>
+      </w:r>
+      <w:r>
+        <w:rPr>
+          <w:color w:val="FF0000"/>
+        </w:rPr>
+        <w:t>s</w:t>
+      </w:r>
+      <w:r>
+        <w:rPr>
+          <w:color w:val="FF0000"/>
+        </w:rPr>
+        <w:t xml:space="preserve"> </w:t>
+      </w:r>
+      <w:r>
+        <w:rPr>
+          <w:noProof/>
+          <w:color w:val="FF0000"/>
         </w:rPr>
         <w:t>8</w:t>
       </w:r>
       <w:r>
+        <w:rPr>
+          <w:color w:val="FF0000"/>
+        </w:rPr>
         <w:fldChar w:fldCharType="end"/>
       </w:r>
       <w:r>
-        <w:t xml:space="preserve"> and </w:t>
-      </w:r>
-      <w:r>
+        <w:rPr>
+          <w:color w:val="FF0000"/>
+        </w:rPr>
+        <w:t xml:space="preserve"> </w:t>
+      </w:r>
+      <w:r>
+        <w:rPr>
+          <w:color w:val="FF0000"/>
+        </w:rPr>
         <w:fldChar w:fldCharType="begin"/>
       </w:r>
       <w:r>
+        <w:rPr>
+          <w:color w:val="FF0000"/>
+        </w:rPr>
         <w:instrText xml:space="preserve"> REF _Ref447546798 \h  \* MERGEFORMAT </w:instrText>
       </w:r>
       <w:r>
+        <w:rPr>
+          <w:color w:val="FF0000"/>
+        </w:rPr>
+      </w:r>
+      <w:r>
+        <w:rPr>
+          <w:color w:val="FF0000"/>
+        </w:rPr>
         <w:fldChar w:fldCharType="separate"/>
       </w:r>
       <w:r>
-        <w:t xml:space="preserve">Figure </w:t>
-      </w:r>
-      <w:r>
-        <w:rPr>
-          <w:noProof/>
+        <w:rPr>
+          <w:color w:val="FF0000"/>
+        </w:rPr>
+        <w:t>-</w:t>
+      </w:r>
+      <w:r>
+        <w:rPr>
+          <w:color w:val="FF0000"/>
+        </w:rPr>
+        <w:t xml:space="preserve"> </w:t>
+      </w:r>
+      <w:r>
+        <w:rPr>
+          <w:noProof/>
+          <w:color w:val="FF0000"/>
         </w:rPr>
         <w:t>9</w:t>
       </w:r>
       <w:r>
+        <w:rPr>
+          <w:color w:val="FF0000"/>
+        </w:rPr>
         <w:fldChar w:fldCharType="end"/>
       </w:r>
       <w:r>
@@ -11004,11 +11146,12 @@
         <w:pStyle w:val="ThesisBody"/>
         <w:keepNext/>
       </w:pPr>
+      <w:bookmarkStart w:id="62" w:name="_Toc524502316"/>
       <w:r>
         <w:t>[</w:t>
       </w:r>
-      <w:bookmarkStart w:id="56" w:name="_Ref447548615"/>
-      <w:bookmarkStart w:id="57" w:name="_Toc448324357"/>
+      <w:bookmarkStart w:id="63" w:name="_Ref447548615"/>
+      <w:bookmarkStart w:id="64" w:name="_Toc448324357"/>
       <w:r>
         <w:t xml:space="preserve">Figure </w:t>
       </w:r>
@@ -11030,14 +11173,15 @@
       <w:r>
         <w:fldChar w:fldCharType="end"/>
       </w:r>
-      <w:bookmarkEnd w:id="56"/>
+      <w:bookmarkEnd w:id="63"/>
       <w:r>
         <w:t>.  DMC DN values and MODIS surface reflectance correlation</w:t>
       </w:r>
-      <w:bookmarkEnd w:id="57"/>
+      <w:bookmarkEnd w:id="64"/>
       <w:r>
         <w:t>]</w:t>
       </w:r>
+      <w:bookmarkEnd w:id="62"/>
     </w:p>
     <w:p>
       <w:pPr>
@@ -11050,12 +11194,13 @@
         <w:pStyle w:val="Newparagraph"/>
         <w:ind w:firstLine="0"/>
       </w:pPr>
+      <w:bookmarkStart w:id="65" w:name="_Toc524502317"/>
       <w:r>
         <w:t>[</w:t>
       </w:r>
-      <w:bookmarkStart w:id="58" w:name="_Ref447546798"/>
-      <w:bookmarkStart w:id="59" w:name="_Ref452304734"/>
-      <w:bookmarkStart w:id="60" w:name="_Toc448324358"/>
+      <w:bookmarkStart w:id="66" w:name="_Ref447546798"/>
+      <w:bookmarkStart w:id="67" w:name="_Ref452304734"/>
+      <w:bookmarkStart w:id="68" w:name="_Toc448324358"/>
       <w:r>
         <w:t xml:space="preserve">Figure </w:t>
       </w:r>
@@ -11077,14 +11222,18 @@
       <w:r>
         <w:fldChar w:fldCharType="end"/>
       </w:r>
-      <w:bookmarkEnd w:id="58"/>
-      <w:bookmarkEnd w:id="59"/>
+      <w:bookmarkEnd w:id="66"/>
+      <w:bookmarkEnd w:id="67"/>
       <w:r>
         <w:t>.  DMC homogenised mosaic and MODIS surface reflectance correlation</w:t>
       </w:r>
-      <w:bookmarkEnd w:id="60"/>
-      <w:r>
-        <w:t xml:space="preserve">] </w:t>
+      <w:bookmarkEnd w:id="68"/>
+      <w:r>
+        <w:t>]</w:t>
+      </w:r>
+      <w:bookmarkEnd w:id="65"/>
+      <w:r>
+        <w:t xml:space="preserve"> </w:t>
       </w:r>
     </w:p>
     <w:p>
@@ -11101,9 +11250,9 @@
       <w:r>
         <w:t>[</w:t>
       </w:r>
-      <w:bookmarkStart w:id="61" w:name="_Ref447552510"/>
-      <w:bookmarkStart w:id="62" w:name="_Ref447552506"/>
-      <w:bookmarkStart w:id="63" w:name="_Toc448324324"/>
+      <w:bookmarkStart w:id="69" w:name="_Ref447552510"/>
+      <w:bookmarkStart w:id="70" w:name="_Ref447552506"/>
+      <w:bookmarkStart w:id="71" w:name="_Toc448324324"/>
       <w:r>
         <w:t xml:space="preserve">Table </w:t>
       </w:r>
@@ -11125,35 +11274,35 @@
       <w:r>
         <w:fldChar w:fldCharType="end"/>
       </w:r>
+      <w:bookmarkEnd w:id="69"/>
+      <w:r>
+        <w:t>.  Statistical comparison between MODIS and DMC surface reflectance images</w:t>
+      </w:r>
+      <w:bookmarkEnd w:id="70"/>
+      <w:bookmarkEnd w:id="71"/>
+      <w:r>
+        <w:t>]</w:t>
+      </w:r>
+    </w:p>
+    <w:p>
+      <w:pPr>
+        <w:pStyle w:val="Newparagraph"/>
+      </w:pPr>
+    </w:p>
+    <w:p>
+      <w:pPr>
+        <w:pStyle w:val="Heading2"/>
+      </w:pPr>
+      <w:bookmarkStart w:id="72" w:name="_Toc448324298"/>
+      <w:bookmarkStart w:id="73" w:name="_Ref513023287"/>
+      <w:bookmarkStart w:id="74" w:name="_Ref513816074"/>
+      <w:r>
+        <w:t>SPOT 5 Statistical Comparison</w:t>
+      </w:r>
       <w:bookmarkEnd w:id="61"/>
-      <w:r>
-        <w:t>.  Statistical comparison between MODIS and DMC surface reflectance images</w:t>
-      </w:r>
-      <w:bookmarkEnd w:id="62"/>
-      <w:bookmarkEnd w:id="63"/>
-      <w:r>
-        <w:t>]</w:t>
-      </w:r>
-    </w:p>
-    <w:p>
-      <w:pPr>
-        <w:pStyle w:val="Newparagraph"/>
-      </w:pPr>
-    </w:p>
-    <w:p>
-      <w:pPr>
-        <w:pStyle w:val="Heading2"/>
-      </w:pPr>
-      <w:bookmarkStart w:id="64" w:name="_Toc448324298"/>
-      <w:bookmarkStart w:id="65" w:name="_Ref513023287"/>
-      <w:bookmarkStart w:id="66" w:name="_Ref513816074"/>
-      <w:r>
-        <w:t>SPOT 5 Statistical Comparison</w:t>
-      </w:r>
-      <w:bookmarkEnd w:id="55"/>
-      <w:bookmarkEnd w:id="64"/>
-      <w:bookmarkEnd w:id="65"/>
-      <w:bookmarkEnd w:id="66"/>
+      <w:bookmarkEnd w:id="72"/>
+      <w:bookmarkEnd w:id="73"/>
+      <w:bookmarkEnd w:id="74"/>
     </w:p>
     <w:p>
       <w:pPr>
@@ -11428,48 +11577,99 @@
         <w:t xml:space="preserve">% were obtained on field measured test sites distributed throughout their study area.  Similarly to the MODIS comparison, the largest reflectance differences occur in the NIR band.  Again, this is likely due to dissimilarities in the RSRs of MODIS, DMC and SPOT 5 sensor NIR bands (see </w:t>
       </w:r>
       <w:r>
+        <w:rPr>
+          <w:color w:val="FF0000"/>
+        </w:rPr>
         <w:fldChar w:fldCharType="begin"/>
       </w:r>
       <w:r>
+        <w:rPr>
+          <w:color w:val="FF0000"/>
+        </w:rPr>
         <w:instrText xml:space="preserve"> REF _Ref452304563 \h  \* MERGEFORMAT </w:instrText>
       </w:r>
       <w:r>
+        <w:rPr>
+          <w:color w:val="FF0000"/>
+        </w:rPr>
+      </w:r>
+      <w:r>
+        <w:rPr>
+          <w:color w:val="FF0000"/>
+        </w:rPr>
         <w:fldChar w:fldCharType="separate"/>
       </w:r>
       <w:r>
-        <w:t xml:space="preserve">Figure </w:t>
-      </w:r>
-      <w:r>
-        <w:rPr>
-          <w:noProof/>
+        <w:rPr>
+          <w:color w:val="FF0000"/>
+        </w:rPr>
+        <w:t>Figure</w:t>
+      </w:r>
+      <w:r>
+        <w:rPr>
+          <w:color w:val="FF0000"/>
+        </w:rPr>
+        <w:t>s</w:t>
+      </w:r>
+      <w:r>
+        <w:rPr>
+          <w:color w:val="FF0000"/>
+        </w:rPr>
+        <w:t xml:space="preserve"> </w:t>
+      </w:r>
+      <w:r>
+        <w:rPr>
+          <w:noProof/>
+          <w:color w:val="FF0000"/>
         </w:rPr>
         <w:t>2</w:t>
       </w:r>
       <w:r>
+        <w:rPr>
+          <w:color w:val="FF0000"/>
+        </w:rPr>
         <w:fldChar w:fldCharType="end"/>
       </w:r>
       <w:r>
+        <w:rPr>
+          <w:color w:val="FF0000"/>
+        </w:rPr>
         <w:t xml:space="preserve"> and </w:t>
       </w:r>
       <w:r>
+        <w:rPr>
+          <w:color w:val="FF0000"/>
+        </w:rPr>
         <w:fldChar w:fldCharType="begin"/>
       </w:r>
       <w:r>
+        <w:rPr>
+          <w:color w:val="FF0000"/>
+        </w:rPr>
         <w:instrText xml:space="preserve"> REF _Ref447606984 \h  \* MERGEFORMAT </w:instrText>
       </w:r>
       <w:r>
+        <w:rPr>
+          <w:color w:val="FF0000"/>
+        </w:rPr>
+      </w:r>
+      <w:r>
+        <w:rPr>
+          <w:color w:val="FF0000"/>
+        </w:rPr>
         <w:fldChar w:fldCharType="separate"/>
       </w:r>
       <w:r>
-        <w:t xml:space="preserve">Figure </w:t>
-      </w:r>
-      <w:r>
-        <w:rPr>
-          <w:noProof/>
+        <w:rPr>
+          <w:noProof/>
+          <w:color w:val="FF0000"/>
         </w:rPr>
         <w:t>11</w:t>
       </w:r>
       <w:r>
+        <w:rPr>
+          <w:color w:val="FF0000"/>
+        </w:rPr>
         <w:fldChar w:fldCharType="end"/>
       </w:r>
       <w:r>
@@ -11657,52 +11857,108 @@
         <w:t xml:space="preserve">, especially for NIR.  This suggests that the SPOT 5 image must be contributing, at least in part, to the SPOT 5-DMC differences. The effect of dissimilar SPOT 5, DMC and MODIS NIR RSRs is again evidenced in </w:t>
       </w:r>
       <w:r>
+        <w:rPr>
+          <w:color w:val="FF0000"/>
+        </w:rPr>
         <w:fldChar w:fldCharType="begin"/>
       </w:r>
       <w:r>
+        <w:rPr>
+          <w:color w:val="FF0000"/>
+        </w:rPr>
         <w:instrText xml:space="preserve"> REF _Ref447612403 \h  \* MERGEFORMAT </w:instrText>
       </w:r>
       <w:r>
+        <w:rPr>
+          <w:color w:val="FF0000"/>
+        </w:rPr>
+      </w:r>
+      <w:r>
+        <w:rPr>
+          <w:color w:val="FF0000"/>
+        </w:rPr>
         <w:fldChar w:fldCharType="separate"/>
       </w:r>
       <w:r>
-        <w:t xml:space="preserve">Figure </w:t>
-      </w:r>
-      <w:r>
-        <w:rPr>
-          <w:noProof/>
+        <w:rPr>
+          <w:color w:val="FF0000"/>
+        </w:rPr>
+        <w:t>Figure</w:t>
+      </w:r>
+      <w:r>
+        <w:rPr>
+          <w:color w:val="FF0000"/>
+        </w:rPr>
+        <w:t>s</w:t>
+      </w:r>
+      <w:r>
+        <w:rPr>
+          <w:color w:val="FF0000"/>
+        </w:rPr>
+        <w:t xml:space="preserve"> </w:t>
+      </w:r>
+      <w:r>
+        <w:rPr>
+          <w:noProof/>
+          <w:color w:val="FF0000"/>
         </w:rPr>
         <w:t>13</w:t>
       </w:r>
       <w:r>
+        <w:rPr>
+          <w:color w:val="FF0000"/>
+        </w:rPr>
         <w:fldChar w:fldCharType="end"/>
       </w:r>
       <w:r>
+        <w:rPr>
+          <w:color w:val="FF0000"/>
+        </w:rPr>
         <w:t xml:space="preserve"> and </w:t>
       </w:r>
       <w:r>
+        <w:rPr>
+          <w:color w:val="FF0000"/>
+        </w:rPr>
         <w:fldChar w:fldCharType="begin"/>
       </w:r>
       <w:r>
+        <w:rPr>
+          <w:color w:val="FF0000"/>
+        </w:rPr>
         <w:instrText xml:space="preserve"> REF _Ref475458708 \h  \* MERGEFORMAT </w:instrText>
       </w:r>
       <w:r>
+        <w:rPr>
+          <w:color w:val="FF0000"/>
+        </w:rPr>
+      </w:r>
+      <w:r>
+        <w:rPr>
+          <w:color w:val="FF0000"/>
+        </w:rPr>
         <w:fldChar w:fldCharType="separate"/>
       </w:r>
       <w:r>
-        <w:t xml:space="preserve">Figure </w:t>
-      </w:r>
-      <w:r>
-        <w:rPr>
-          <w:noProof/>
+        <w:rPr>
+          <w:noProof/>
+          <w:color w:val="FF0000"/>
         </w:rPr>
         <w:t>14</w:t>
       </w:r>
       <w:r>
+        <w:rPr>
+          <w:color w:val="FF0000"/>
+        </w:rPr>
         <w:fldChar w:fldCharType="end"/>
       </w:r>
       <w:r>
-        <w:t xml:space="preserve"> as the marked deviations of the NIR scatters from the identity lines.  Despite these disparities, the homogenisation of DMC surface reflectance provides a substantial improvement in correlation between the DMC and SPOT 5 values.  </w:t>
+        <w:t xml:space="preserve"> as the </w:t>
+      </w:r>
+      <w:bookmarkStart w:id="75" w:name="_GoBack"/>
+      <w:bookmarkEnd w:id="75"/>
+      <w:r>
+        <w:t xml:space="preserve">marked deviations of the NIR scatters from the identity lines.  Despite these disparities, the homogenisation of DMC surface reflectance provides a substantial improvement in correlation between the DMC and SPOT 5 values.  </w:t>
       </w:r>
     </w:p>
     <w:p>
@@ -12044,317 +12300,86 @@
         <w:pStyle w:val="Newparagraph"/>
       </w:pPr>
     </w:p>
-    <w:tbl>
-      <w:tblPr>
-        <w:tblStyle w:val="TableGrid"/>
-        <w:tblW w:w="4881" w:type="pct"/>
-        <w:tblLook w:val="04A0" w:firstRow="1" w:lastRow="0" w:firstColumn="1" w:lastColumn="0" w:noHBand="0" w:noVBand="1"/>
-      </w:tblPr>
-      <w:tblGrid>
-        <w:gridCol w:w="4386"/>
-        <w:gridCol w:w="4415"/>
-      </w:tblGrid>
-      <w:tr>
-        <w:tc>
-          <w:tcPr>
-            <w:tcW w:w="2492" w:type="pct"/>
-            <w:tcBorders>
-              <w:bottom w:val="nil"/>
-            </w:tcBorders>
-          </w:tcPr>
-          <w:p>
-            <w:pPr>
-              <w:pStyle w:val="1TeksCharChar"/>
-              <w:keepNext/>
-              <w:spacing w:line="240" w:lineRule="auto"/>
-              <w:rPr>
-                <w:sz w:val="20"/>
-                <w:szCs w:val="20"/>
-              </w:rPr>
-            </w:pPr>
-          </w:p>
-        </w:tc>
-        <w:tc>
-          <w:tcPr>
-            <w:tcW w:w="2508" w:type="pct"/>
-            <w:tcBorders>
-              <w:bottom w:val="nil"/>
-            </w:tcBorders>
-          </w:tcPr>
-          <w:p>
-            <w:pPr>
-              <w:pStyle w:val="1TeksCharChar"/>
-              <w:keepNext/>
-              <w:spacing w:line="240" w:lineRule="auto"/>
-              <w:rPr>
-                <w:sz w:val="20"/>
-                <w:szCs w:val="20"/>
-              </w:rPr>
-            </w:pPr>
-          </w:p>
-        </w:tc>
-      </w:tr>
-      <w:tr>
-        <w:tc>
-          <w:tcPr>
-            <w:tcW w:w="2492" w:type="pct"/>
-            <w:tcBorders>
-              <w:top w:val="nil"/>
-            </w:tcBorders>
-          </w:tcPr>
-          <w:p>
-            <w:pPr>
-              <w:pStyle w:val="1TeksCharChar"/>
-              <w:keepNext/>
-              <w:spacing w:line="240" w:lineRule="auto"/>
-              <w:jc w:val="center"/>
-              <w:rPr>
-                <w:noProof/>
-                <w:sz w:val="20"/>
-                <w:szCs w:val="20"/>
-                <w:lang w:val="en-ZA"/>
-              </w:rPr>
-            </w:pPr>
-            <w:r>
-              <w:rPr>
-                <w:noProof/>
-                <w:sz w:val="20"/>
-                <w:szCs w:val="20"/>
-                <w:lang w:val="en-ZA"/>
-              </w:rPr>
-              <w:t>(</w:t>
-            </w:r>
-            <w:r>
-              <w:rPr>
-                <w:noProof/>
-                <w:sz w:val="20"/>
-                <w:szCs w:val="20"/>
-                <w:lang w:val="en-ZA"/>
-              </w:rPr>
-              <w:t>10</w:t>
-            </w:r>
-            <w:r>
-              <w:rPr>
-                <w:noProof/>
-                <w:sz w:val="20"/>
-                <w:szCs w:val="20"/>
-                <w:lang w:val="en-ZA"/>
-              </w:rPr>
-              <w:t>a)</w:t>
-            </w:r>
-          </w:p>
-        </w:tc>
-        <w:tc>
-          <w:tcPr>
-            <w:tcW w:w="2508" w:type="pct"/>
-            <w:tcBorders>
-              <w:top w:val="nil"/>
-            </w:tcBorders>
-          </w:tcPr>
-          <w:p>
-            <w:pPr>
-              <w:pStyle w:val="1TeksCharChar"/>
-              <w:keepNext/>
-              <w:spacing w:line="240" w:lineRule="auto"/>
-              <w:jc w:val="center"/>
-              <w:rPr>
-                <w:noProof/>
-                <w:sz w:val="20"/>
-                <w:szCs w:val="20"/>
-                <w:lang w:val="en-ZA"/>
-              </w:rPr>
-            </w:pPr>
-            <w:r>
-              <w:rPr>
-                <w:noProof/>
-                <w:sz w:val="20"/>
-                <w:szCs w:val="20"/>
-                <w:lang w:val="en-ZA"/>
-              </w:rPr>
-              <w:t>(</w:t>
-            </w:r>
-            <w:r>
-              <w:rPr>
-                <w:noProof/>
-                <w:sz w:val="20"/>
-                <w:szCs w:val="20"/>
-                <w:lang w:val="en-ZA"/>
-              </w:rPr>
-              <w:t>10</w:t>
-            </w:r>
-            <w:r>
-              <w:rPr>
-                <w:noProof/>
-                <w:sz w:val="20"/>
-                <w:szCs w:val="20"/>
-                <w:lang w:val="en-ZA"/>
-              </w:rPr>
-              <w:t>b)</w:t>
-            </w:r>
-          </w:p>
-        </w:tc>
-      </w:tr>
-      <w:tr>
-        <w:tc>
-          <w:tcPr>
-            <w:tcW w:w="5000" w:type="pct"/>
-            <w:gridSpan w:val="2"/>
-            <w:tcBorders>
-              <w:bottom w:val="nil"/>
-            </w:tcBorders>
-          </w:tcPr>
-          <w:p>
-            <w:pPr>
-              <w:pStyle w:val="1TeksCharChar"/>
-              <w:keepNext/>
-              <w:spacing w:line="240" w:lineRule="auto"/>
-              <w:jc w:val="center"/>
-              <w:rPr>
-                <w:sz w:val="20"/>
-                <w:szCs w:val="20"/>
-              </w:rPr>
-            </w:pPr>
-          </w:p>
-        </w:tc>
-      </w:tr>
-      <w:tr>
-        <w:tc>
-          <w:tcPr>
-            <w:tcW w:w="5000" w:type="pct"/>
-            <w:gridSpan w:val="2"/>
-            <w:tcBorders>
-              <w:top w:val="nil"/>
-            </w:tcBorders>
-          </w:tcPr>
-          <w:p>
-            <w:pPr>
-              <w:pStyle w:val="1TeksCharChar"/>
-              <w:keepNext/>
-              <w:spacing w:line="240" w:lineRule="auto"/>
-              <w:jc w:val="center"/>
-              <w:rPr>
-                <w:noProof/>
-                <w:sz w:val="20"/>
-                <w:szCs w:val="20"/>
-                <w:lang w:val="en-ZA"/>
-              </w:rPr>
-            </w:pPr>
-            <w:r>
-              <w:rPr>
-                <w:noProof/>
-                <w:sz w:val="20"/>
-                <w:szCs w:val="20"/>
-                <w:lang w:val="en-ZA"/>
-              </w:rPr>
-              <w:t>(</w:t>
-            </w:r>
-            <w:r>
-              <w:rPr>
-                <w:noProof/>
-                <w:sz w:val="20"/>
-                <w:szCs w:val="20"/>
-                <w:lang w:val="en-ZA"/>
-              </w:rPr>
-              <w:t>10</w:t>
-            </w:r>
-            <w:r>
-              <w:rPr>
-                <w:noProof/>
-                <w:sz w:val="20"/>
-                <w:szCs w:val="20"/>
-                <w:lang w:val="en-ZA"/>
-              </w:rPr>
-              <w:t>c)</w:t>
-            </w:r>
-          </w:p>
-        </w:tc>
-      </w:tr>
-    </w:tbl>
     <w:p>
       <w:pPr>
         <w:pStyle w:val="1TeksCharChar"/>
       </w:pPr>
-      <w:r>
+      <w:bookmarkStart w:id="76" w:name="_Toc524502318"/>
+      <w:r>
+        <w:rPr>
+          <w:color w:val="FF0000"/>
+        </w:rPr>
         <w:t>[</w:t>
       </w:r>
-      <w:bookmarkStart w:id="67" w:name="_Ref391064113"/>
-      <w:bookmarkStart w:id="68" w:name="_Toc448324359"/>
-      <w:bookmarkStart w:id="69" w:name="_Toc391220531"/>
-      <w:bookmarkStart w:id="70" w:name="_Toc394582254"/>
-      <w:r>
+      <w:bookmarkStart w:id="77" w:name="_Ref391064113"/>
+      <w:bookmarkStart w:id="78" w:name="_Toc448324359"/>
+      <w:bookmarkStart w:id="79" w:name="_Toc391220531"/>
+      <w:bookmarkStart w:id="80" w:name="_Toc394582254"/>
+      <w:r>
+        <w:rPr>
+          <w:color w:val="FF0000"/>
+        </w:rPr>
         <w:t xml:space="preserve">Figure </w:t>
       </w:r>
       <w:r>
+        <w:rPr>
+          <w:color w:val="FF0000"/>
+        </w:rPr>
         <w:fldChar w:fldCharType="begin"/>
       </w:r>
       <w:r>
+        <w:rPr>
+          <w:color w:val="FF0000"/>
+        </w:rPr>
         <w:instrText xml:space="preserve"> SEQ Figure \* ARABIC </w:instrText>
       </w:r>
       <w:r>
+        <w:rPr>
+          <w:color w:val="FF0000"/>
+        </w:rPr>
         <w:fldChar w:fldCharType="separate"/>
       </w:r>
       <w:r>
         <w:rPr>
           <w:noProof/>
+          <w:color w:val="FF0000"/>
         </w:rPr>
         <w:t>10</w:t>
       </w:r>
       <w:r>
+        <w:rPr>
+          <w:color w:val="FF0000"/>
+        </w:rPr>
         <w:fldChar w:fldCharType="end"/>
       </w:r>
-      <w:bookmarkEnd w:id="67"/>
-      <w:r>
-        <w:t>.  DMC and SPOT 5 surface reflectance comparison with</w:t>
-      </w:r>
-      <w:r>
-        <w:t xml:space="preserve"> (a) DMC </w:t>
-      </w:r>
-      <w:r>
-        <w:t>homogenised mosaic masked to SPOT 5 extent;</w:t>
-      </w:r>
-      <w:r>
-        <w:t xml:space="preserve"> (b) SPOT</w:t>
-      </w:r>
-      <w:r>
-        <w:t xml:space="preserve"> 5</w:t>
-      </w:r>
-      <w:r>
-        <w:t xml:space="preserve"> </w:t>
-      </w:r>
-      <w:r>
-        <w:t>surface reflectance image; and</w:t>
-      </w:r>
-      <w:r>
-        <w:t xml:space="preserve"> (c) </w:t>
-      </w:r>
-      <w:r>
-        <w:t>contrast stretched a</w:t>
-      </w:r>
-      <w:r>
-        <w:t xml:space="preserve">bsolute </w:t>
-      </w:r>
-      <w:r>
-        <w:t xml:space="preserve">difference </w:t>
-      </w:r>
-      <w:r>
-        <w:t>image</w:t>
-      </w:r>
-      <w:bookmarkEnd w:id="68"/>
-      <w:bookmarkEnd w:id="69"/>
-      <w:bookmarkEnd w:id="70"/>
-      <w:r>
+      <w:bookmarkEnd w:id="77"/>
+      <w:r>
+        <w:rPr>
+          <w:color w:val="FF0000"/>
+        </w:rPr>
+        <w:t>.  DMC and SPOT 5 surface reflectance comparison with (a) DMC homogenised mosaic masked to SPOT 5 extent; (b) SPOT 5 surface reflectance image; and (c) contrast stretched absolute difference image</w:t>
+      </w:r>
+      <w:bookmarkEnd w:id="78"/>
+      <w:bookmarkEnd w:id="79"/>
+      <w:bookmarkEnd w:id="80"/>
+      <w:r>
+        <w:rPr>
+          <w:color w:val="FF0000"/>
+        </w:rPr>
         <w:t>]</w:t>
       </w:r>
+      <w:bookmarkEnd w:id="76"/>
     </w:p>
     <w:p/>
     <w:p>
+      <w:bookmarkStart w:id="81" w:name="_Toc524502319"/>
       <w:r>
         <w:t>[</w:t>
       </w:r>
-      <w:bookmarkStart w:id="71" w:name="_Ref447606984"/>
-      <w:bookmarkStart w:id="72" w:name="_Ref452304797"/>
-      <w:bookmarkStart w:id="73" w:name="_Ref447557093"/>
-      <w:bookmarkStart w:id="74" w:name="_Toc448324360"/>
+      <w:bookmarkStart w:id="82" w:name="_Ref447606984"/>
+      <w:bookmarkStart w:id="83" w:name="_Ref452304797"/>
+      <w:bookmarkStart w:id="84" w:name="_Ref447557093"/>
+      <w:bookmarkStart w:id="85" w:name="_Toc448324360"/>
       <w:r>
         <w:t xml:space="preserve">Figure </w:t>
       </w:r>
@@ -12376,19 +12401,20 @@
       <w:r>
         <w:fldChar w:fldCharType="end"/>
       </w:r>
-      <w:bookmarkEnd w:id="71"/>
-      <w:bookmarkEnd w:id="72"/>
+      <w:bookmarkEnd w:id="82"/>
+      <w:bookmarkEnd w:id="83"/>
       <w:r>
         <w:t xml:space="preserve">.  DMC and SPOT 5 </w:t>
       </w:r>
-      <w:bookmarkEnd w:id="73"/>
+      <w:bookmarkEnd w:id="84"/>
       <w:r>
         <w:t>RSRs</w:t>
       </w:r>
-      <w:bookmarkEnd w:id="74"/>
+      <w:bookmarkEnd w:id="85"/>
       <w:r>
         <w:t>]</w:t>
       </w:r>
+      <w:bookmarkEnd w:id="81"/>
     </w:p>
     <w:p>
       <w:pPr>
@@ -12401,11 +12427,12 @@
         <w:pStyle w:val="Newparagraph"/>
         <w:ind w:firstLine="0"/>
       </w:pPr>
+      <w:bookmarkStart w:id="86" w:name="_Toc524502320"/>
       <w:r>
         <w:t>[</w:t>
       </w:r>
-      <w:bookmarkStart w:id="75" w:name="_Ref447612399"/>
-      <w:bookmarkStart w:id="76" w:name="_Toc448324361"/>
+      <w:bookmarkStart w:id="87" w:name="_Ref447612399"/>
+      <w:bookmarkStart w:id="88" w:name="_Toc448324361"/>
       <w:r>
         <w:t xml:space="preserve">Figure </w:t>
       </w:r>
@@ -12427,14 +12454,15 @@
       <w:r>
         <w:fldChar w:fldCharType="end"/>
       </w:r>
-      <w:bookmarkEnd w:id="75"/>
+      <w:bookmarkEnd w:id="87"/>
       <w:r>
         <w:t>.  DMC DN mosaic and SPOT 5 surface reflectance correlation</w:t>
       </w:r>
-      <w:bookmarkEnd w:id="76"/>
+      <w:bookmarkEnd w:id="88"/>
       <w:r>
         <w:t>]</w:t>
       </w:r>
+      <w:bookmarkEnd w:id="86"/>
     </w:p>
     <w:p>
       <w:pPr>
@@ -12447,11 +12475,12 @@
         <w:pStyle w:val="Newparagraph"/>
         <w:ind w:firstLine="0"/>
       </w:pPr>
+      <w:bookmarkStart w:id="89" w:name="_Toc524502321"/>
       <w:r>
         <w:t>[</w:t>
       </w:r>
-      <w:bookmarkStart w:id="77" w:name="_Ref447612403"/>
-      <w:bookmarkStart w:id="78" w:name="_Toc448324362"/>
+      <w:bookmarkStart w:id="90" w:name="_Ref447612403"/>
+      <w:bookmarkStart w:id="91" w:name="_Toc448324362"/>
       <w:r>
         <w:t xml:space="preserve">Figure </w:t>
       </w:r>
@@ -12473,13 +12502,17 @@
       <w:r>
         <w:fldChar w:fldCharType="end"/>
       </w:r>
-      <w:bookmarkEnd w:id="77"/>
+      <w:bookmarkEnd w:id="90"/>
       <w:r>
         <w:t>.  DMC homogenised mosaic and SPOT 5 surface reflectance correlation</w:t>
       </w:r>
-      <w:bookmarkEnd w:id="78"/>
-      <w:r>
-        <w:t xml:space="preserve">] </w:t>
+      <w:bookmarkEnd w:id="91"/>
+      <w:r>
+        <w:t>]</w:t>
+      </w:r>
+      <w:bookmarkEnd w:id="89"/>
+      <w:r>
+        <w:t xml:space="preserve"> </w:t>
       </w:r>
     </w:p>
     <w:p>
@@ -12493,10 +12526,11 @@
         <w:pStyle w:val="Newparagraph"/>
         <w:ind w:firstLine="0"/>
       </w:pPr>
+      <w:bookmarkStart w:id="92" w:name="_Toc524502322"/>
       <w:r>
         <w:t>[</w:t>
       </w:r>
-      <w:bookmarkStart w:id="79" w:name="_Ref475458708"/>
+      <w:bookmarkStart w:id="93" w:name="_Ref475458708"/>
       <w:r>
         <w:t xml:space="preserve">Figure </w:t>
       </w:r>
@@ -12518,10 +12552,11 @@
       <w:r>
         <w:fldChar w:fldCharType="end"/>
       </w:r>
-      <w:bookmarkEnd w:id="79"/>
+      <w:bookmarkEnd w:id="93"/>
       <w:r>
         <w:t>.  MODIS and SPOT 5 surface reflectance correlation]</w:t>
       </w:r>
+      <w:bookmarkEnd w:id="92"/>
     </w:p>
     <w:p>
       <w:pPr>
@@ -12535,9 +12570,10 @@
         <w:ind w:firstLine="0"/>
       </w:pPr>
       <w:r>
+        <w:lastRenderedPageBreak/>
         <w:t>[</w:t>
       </w:r>
-      <w:bookmarkStart w:id="80" w:name="_Ref475460203"/>
+      <w:bookmarkStart w:id="94" w:name="_Ref475460203"/>
       <w:r>
         <w:t xml:space="preserve">Table </w:t>
       </w:r>
@@ -12559,7 +12595,7 @@
       <w:r>
         <w:fldChar w:fldCharType="end"/>
       </w:r>
-      <w:bookmarkEnd w:id="80"/>
+      <w:bookmarkEnd w:id="94"/>
       <w:r>
         <w:t xml:space="preserve">. </w:t>
       </w:r>
@@ -12584,9 +12620,9 @@
       <w:r>
         <w:t>[</w:t>
       </w:r>
-      <w:bookmarkStart w:id="81" w:name="_Ref447556200"/>
-      <w:bookmarkStart w:id="82" w:name="_Ref452304869"/>
-      <w:bookmarkStart w:id="83" w:name="_Toc448324325"/>
+      <w:bookmarkStart w:id="95" w:name="_Ref447556200"/>
+      <w:bookmarkStart w:id="96" w:name="_Ref452304869"/>
+      <w:bookmarkStart w:id="97" w:name="_Toc448324325"/>
       <w:r>
         <w:t xml:space="preserve">Table </w:t>
       </w:r>
@@ -12608,8 +12644,8 @@
       <w:r>
         <w:fldChar w:fldCharType="end"/>
       </w:r>
-      <w:bookmarkEnd w:id="81"/>
-      <w:bookmarkEnd w:id="82"/>
+      <w:bookmarkEnd w:id="95"/>
+      <w:bookmarkEnd w:id="96"/>
       <w:r>
         <w:t>.</w:t>
       </w:r>
@@ -12619,7 +12655,7 @@
       <w:r>
         <w:t xml:space="preserve"> Statistical comparison between SPOT 5 and DMC surface reflectance images</w:t>
       </w:r>
-      <w:bookmarkEnd w:id="83"/>
+      <w:bookmarkEnd w:id="97"/>
       <w:r>
         <w:t>]</w:t>
       </w:r>
@@ -12635,10 +12671,11 @@
         <w:pStyle w:val="Newparagraph"/>
         <w:ind w:firstLine="0"/>
       </w:pPr>
+      <w:bookmarkStart w:id="98" w:name="_Toc524502323"/>
       <w:r>
         <w:t>[</w:t>
       </w:r>
-      <w:bookmarkStart w:id="84" w:name="_Ref513025286"/>
+      <w:bookmarkStart w:id="99" w:name="_Ref513025286"/>
       <w:r>
         <w:t xml:space="preserve">Figure </w:t>
       </w:r>
@@ -12660,7 +12697,7 @@
       <w:r>
         <w:fldChar w:fldCharType="end"/>
       </w:r>
-      <w:bookmarkEnd w:id="84"/>
+      <w:bookmarkEnd w:id="99"/>
       <w:r>
         <w:t xml:space="preserve">.  </w:t>
       </w:r>
@@ -12670,6 +12707,7 @@
       <w:r>
         <w:t>]</w:t>
       </w:r>
+      <w:bookmarkEnd w:id="98"/>
     </w:p>
     <w:p>
       <w:pPr>
@@ -12682,11 +12720,12 @@
         <w:pStyle w:val="Newparagraph"/>
         <w:ind w:firstLine="0"/>
       </w:pPr>
+      <w:bookmarkStart w:id="100" w:name="_Toc524502324"/>
       <w:r>
         <w:t>[</w:t>
       </w:r>
-      <w:bookmarkStart w:id="85" w:name="_Ref475615975"/>
-      <w:bookmarkStart w:id="86" w:name="_Ref475615969"/>
+      <w:bookmarkStart w:id="101" w:name="_Ref475615975"/>
+      <w:bookmarkStart w:id="102" w:name="_Ref475615969"/>
       <w:r>
         <w:t xml:space="preserve">Figure </w:t>
       </w:r>
@@ -12708,13 +12747,17 @@
       <w:r>
         <w:fldChar w:fldCharType="end"/>
       </w:r>
-      <w:bookmarkEnd w:id="85"/>
+      <w:bookmarkEnd w:id="101"/>
       <w:r>
         <w:t>.  Comparison of DMC and SPOT 5 spectra</w:t>
       </w:r>
-      <w:bookmarkEnd w:id="86"/>
-      <w:r>
-        <w:t xml:space="preserve">] </w:t>
+      <w:bookmarkEnd w:id="102"/>
+      <w:r>
+        <w:t>]</w:t>
+      </w:r>
+      <w:bookmarkEnd w:id="100"/>
+      <w:r>
+        <w:t xml:space="preserve"> </w:t>
       </w:r>
     </w:p>
     <w:p>
@@ -12726,11 +12769,11 @@
       <w:pPr>
         <w:pStyle w:val="Heading1"/>
       </w:pPr>
-      <w:bookmarkStart w:id="87" w:name="_Ref452458695"/>
+      <w:bookmarkStart w:id="103" w:name="_Ref452458695"/>
       <w:r>
         <w:t>Conclusions</w:t>
       </w:r>
-      <w:bookmarkEnd w:id="87"/>
+      <w:bookmarkEnd w:id="103"/>
     </w:p>
     <w:p>
       <w:pPr>
@@ -12783,7 +12826,6 @@
         <w:pStyle w:val="Newparagraph"/>
       </w:pPr>
       <w:r>
-        <w:lastRenderedPageBreak/>
         <w:t>The proposed surface reflectance homogenisation method was applied to</w:t>
       </w:r>
       <w:r>
@@ -12854,7 +12896,11 @@
         <w:t xml:space="preserve">image </w:t>
       </w:r>
       <w:r>
-        <w:t xml:space="preserve">was used as the surface reflectance reference.  The DMC homogenised mosaic was free of visible seam lines and hot spots and matched the MODIS reference well.  The DMC homogenised mosaic was also compared to a concurrent SPOT 5 image in order to establish the method’s efficacy at a spatial resolution closer to that of the DMC source resolution than the MODIS reference.  The SPOT 5 image was corrected for atmospheric effects and converted to surface reflectance using the </w:t>
+        <w:t xml:space="preserve">was used as the surface reflectance reference.  The DMC homogenised mosaic was free of visible seam lines </w:t>
+      </w:r>
+      <w:r>
+        <w:lastRenderedPageBreak/>
+        <w:t xml:space="preserve">and hot spots and matched the MODIS reference well.  The DMC homogenised mosaic was also compared to a concurrent SPOT 5 image in order to establish the method’s efficacy at a spatial resolution closer to that of the DMC source resolution than the MODIS reference.  The SPOT 5 image was corrected for atmospheric effects and converted to surface reflectance using the </w:t>
       </w:r>
       <w:r>
         <w:rPr>
@@ -13048,11 +13094,7 @@
         <w:fldChar w:fldCharType="end"/>
       </w:r>
       <w:r>
-        <w:t xml:space="preserve">).  This approximation was supported by a simulation of MODIS and DMC measurements for </w:t>
-      </w:r>
-      <w:r>
-        <w:lastRenderedPageBreak/>
-        <w:t>typical land cover spectra.  The relatively higher (</w:t>
+        <w:t>).  This approximation was supported by a simulation of MODIS and DMC measurements for typical land cover spectra.  The relatively higher (</w:t>
       </w:r>
       <w:r>
         <w:t>4</w:t>
@@ -13240,11 +13282,7 @@
       </w:r>
       <w:proofErr w:type="spellEnd"/>
       <w:r>
-        <w:t xml:space="preserve"> and </w:t>
-      </w:r>
-      <w:r>
-        <w:lastRenderedPageBreak/>
-        <w:t xml:space="preserve">NGI for provision of the aerial imagery and </w:t>
+        <w:t xml:space="preserve"> and NGI for provision of the aerial imagery and </w:t>
       </w:r>
       <w:r>
         <w:t xml:space="preserve">www.linguafix.net </w:t>
@@ -13289,6 +13327,7 @@
         </w:numPr>
       </w:pPr>
       <w:r>
+        <w:lastRenderedPageBreak/>
         <w:t>References</w:t>
       </w:r>
     </w:p>
@@ -13508,7 +13547,6 @@
         <w:rPr>
           <w:noProof/>
         </w:rPr>
-        <w:lastRenderedPageBreak/>
         <w:t xml:space="preserve">Downey, Michael, Robert Uebbing, Stephan Gehrke, and Ulrich Beisl. 2010. “Radiometric Processing of ADS Imagery: Using Atmospheric and BRDF Corrections in Production.” In </w:t>
       </w:r>
       <w:r>
@@ -13549,6 +13587,7 @@
           <w:iCs/>
           <w:noProof/>
         </w:rPr>
+        <w:lastRenderedPageBreak/>
         <w:t>International Journal of Remote Sensing</w:t>
       </w:r>
       <w:r>
@@ -13715,14 +13754,7 @@
         <w:rPr>
           <w:noProof/>
         </w:rPr>
-        <w:t xml:space="preserve"> 26 (6): 508–</w:t>
-      </w:r>
-      <w:r>
-        <w:rPr>
-          <w:noProof/>
-        </w:rPr>
-        <w:lastRenderedPageBreak/>
-        <w:t>517. doi:10.1109/TASSP.1978.1163154.</w:t>
+        <w:t xml:space="preserve"> 26 (6): 508–517. doi:10.1109/TASSP.1978.1163154.</w:t>
       </w:r>
     </w:p>
     <w:p>
@@ -13772,7 +13804,14 @@
         <w:rPr>
           <w:noProof/>
         </w:rPr>
-        <w:t xml:space="preserve">Lelong, Camille C. D., Phillipe Burger, Guillame Jubelin, Bruno Roux, Sylvain Labbé, and Frédéric Baret. 2008. “Assessment of Unmanned Aerial Vehicles Imagery for Quantitative Monitoring of Wheat Crop in Small Plots.” </w:t>
+        <w:t xml:space="preserve">Lelong, Camille C. D., Phillipe Burger, Guillame Jubelin, Bruno Roux, Sylvain Labbé, and </w:t>
+      </w:r>
+      <w:r>
+        <w:rPr>
+          <w:noProof/>
+        </w:rPr>
+        <w:lastRenderedPageBreak/>
+        <w:t xml:space="preserve">Frédéric Baret. 2008. “Assessment of Unmanned Aerial Vehicles Imagery for Quantitative Monitoring of Wheat Crop in Small Plots.” </w:t>
       </w:r>
       <w:r>
         <w:rPr>
@@ -13946,14 +13985,7 @@
         <w:rPr>
           <w:noProof/>
         </w:rPr>
-        <w:t xml:space="preserve"> 2012 (3): 251–266. </w:t>
-      </w:r>
-      <w:r>
-        <w:rPr>
-          <w:noProof/>
-        </w:rPr>
-        <w:lastRenderedPageBreak/>
-        <w:t>doi:10.1127/1432-8364/2012/0115.</w:t>
+        <w:t xml:space="preserve"> 2012 (3): 251–266. doi:10.1127/1432-8364/2012/0115.</w:t>
       </w:r>
     </w:p>
     <w:p>
@@ -14003,7 +14035,14 @@
         <w:rPr>
           <w:noProof/>
         </w:rPr>
-        <w:t xml:space="preserve"> 18 (5): 1099–1111.</w:t>
+        <w:t xml:space="preserve"> 18 (5): 1099–</w:t>
+      </w:r>
+      <w:r>
+        <w:rPr>
+          <w:noProof/>
+        </w:rPr>
+        <w:lastRenderedPageBreak/>
+        <w:t>1111.</w:t>
       </w:r>
     </w:p>
     <w:p>
@@ -14221,16 +14260,7 @@
           <w:iCs/>
           <w:noProof/>
         </w:rPr>
-        <w:t xml:space="preserve">Second Simulation of a Satellite </w:t>
-      </w:r>
-      <w:r>
-        <w:rPr>
-          <w:i/>
-          <w:iCs/>
-          <w:noProof/>
-        </w:rPr>
-        <w:lastRenderedPageBreak/>
-        <w:t>Signal in the Solar Spectrum - Vector (6SV) (User Guide V3)</w:t>
+        <w:t>Second Simulation of a Satellite Signal in the Solar Spectrum - Vector (6SV) (User Guide V3)</w:t>
       </w:r>
       <w:r>
         <w:rPr>
@@ -14286,6 +14316,7 @@
         <w:rPr>
           <w:noProof/>
         </w:rPr>
+        <w:lastRenderedPageBreak/>
         <w:t xml:space="preserve">Vicente-Serrano, S, F Pérez-Cabello, and T Lasanta. 2008. “Assessment of Radiometric Correction Techniques in Analyzing Vegetation Variability and Change Using Time Series of Landsat Images.” </w:t>
       </w:r>
       <w:r>
@@ -14337,6 +14368,450 @@
     </w:p>
     <w:p>
       <w:r>
+        <w:fldChar w:fldCharType="end"/>
+      </w:r>
+    </w:p>
+    <w:p>
+      <w:pPr>
+        <w:pStyle w:val="Heading1"/>
+        <w:numPr>
+          <w:ilvl w:val="0"/>
+          <w:numId w:val="0"/>
+        </w:numPr>
+        <w:rPr>
+          <w:color w:val="FF0000"/>
+        </w:rPr>
+      </w:pPr>
+      <w:r>
+        <w:rPr>
+          <w:color w:val="FF0000"/>
+        </w:rPr>
+        <w:t>List of Figures</w:t>
+      </w:r>
+    </w:p>
+    <w:p>
+      <w:pPr>
+        <w:pStyle w:val="TableofFigures"/>
+        <w:tabs>
+          <w:tab w:val="right" w:leader="dot" w:pos="9016"/>
+        </w:tabs>
+        <w:rPr>
+          <w:rFonts w:asciiTheme="minorHAnsi" w:eastAsiaTheme="minorEastAsia" w:hAnsiTheme="minorHAnsi" w:cstheme="minorBidi"/>
+          <w:noProof/>
+          <w:color w:val="FF0000"/>
+          <w:sz w:val="22"/>
+          <w:szCs w:val="22"/>
+        </w:rPr>
+      </w:pPr>
+      <w:r>
+        <w:rPr>
+          <w:color w:val="FF0000"/>
+        </w:rPr>
+        <w:fldChar w:fldCharType="begin"/>
+      </w:r>
+      <w:r>
+        <w:rPr>
+          <w:color w:val="FF0000"/>
+        </w:rPr>
+        <w:instrText xml:space="preserve"> TOC \n \h \z \c "Figure" </w:instrText>
+      </w:r>
+      <w:r>
+        <w:rPr>
+          <w:color w:val="FF0000"/>
+        </w:rPr>
+        <w:fldChar w:fldCharType="separate"/>
+      </w:r>
+      <w:hyperlink w:anchor="_Toc524502309" w:history="1">
+        <w:r>
+          <w:rPr>
+            <w:rStyle w:val="Hyperlink"/>
+            <w:noProof/>
+            <w:color w:val="FF0000"/>
+          </w:rPr>
+          <w:t>Figure 1. Study area orientation map</w:t>
+        </w:r>
+      </w:hyperlink>
+    </w:p>
+    <w:p>
+      <w:pPr>
+        <w:pStyle w:val="TableofFigures"/>
+        <w:tabs>
+          <w:tab w:val="right" w:leader="dot" w:pos="9016"/>
+        </w:tabs>
+        <w:rPr>
+          <w:rFonts w:asciiTheme="minorHAnsi" w:eastAsiaTheme="minorEastAsia" w:hAnsiTheme="minorHAnsi" w:cstheme="minorBidi"/>
+          <w:noProof/>
+          <w:color w:val="FF0000"/>
+          <w:sz w:val="22"/>
+          <w:szCs w:val="22"/>
+        </w:rPr>
+      </w:pPr>
+      <w:hyperlink w:anchor="_Toc524502310" w:history="1">
+        <w:r>
+          <w:rPr>
+            <w:rStyle w:val="Hyperlink"/>
+            <w:noProof/>
+            <w:color w:val="FF0000"/>
+          </w:rPr>
+          <w:t>Figure 2. DMC’s and MODIS’s RSR</w:t>
+        </w:r>
+      </w:hyperlink>
+    </w:p>
+    <w:p>
+      <w:pPr>
+        <w:pStyle w:val="TableofFigures"/>
+        <w:tabs>
+          <w:tab w:val="right" w:leader="dot" w:pos="9016"/>
+        </w:tabs>
+        <w:rPr>
+          <w:rFonts w:asciiTheme="minorHAnsi" w:eastAsiaTheme="minorEastAsia" w:hAnsiTheme="minorHAnsi" w:cstheme="minorBidi"/>
+          <w:noProof/>
+          <w:color w:val="FF0000"/>
+          <w:sz w:val="22"/>
+          <w:szCs w:val="22"/>
+        </w:rPr>
+      </w:pPr>
+      <w:hyperlink w:anchor="_Toc524502311" w:history="1">
+        <w:r>
+          <w:rPr>
+            <w:rStyle w:val="Hyperlink"/>
+            <w:noProof/>
+            <w:color w:val="FF0000"/>
+          </w:rPr>
+          <w:t>Figure 3. SPOT 5 scene and mosaic extents</w:t>
+        </w:r>
+      </w:hyperlink>
+    </w:p>
+    <w:p>
+      <w:pPr>
+        <w:pStyle w:val="TableofFigures"/>
+        <w:tabs>
+          <w:tab w:val="right" w:leader="dot" w:pos="9016"/>
+        </w:tabs>
+        <w:rPr>
+          <w:rFonts w:asciiTheme="minorHAnsi" w:eastAsiaTheme="minorEastAsia" w:hAnsiTheme="minorHAnsi" w:cstheme="minorBidi"/>
+          <w:noProof/>
+          <w:color w:val="FF0000"/>
+          <w:sz w:val="22"/>
+          <w:szCs w:val="22"/>
+        </w:rPr>
+      </w:pPr>
+      <w:hyperlink w:anchor="_Toc524502312" w:history="1">
+        <w:r>
+          <w:rPr>
+            <w:rStyle w:val="Hyperlink"/>
+            <w:noProof/>
+            <w:color w:val="FF0000"/>
+          </w:rPr>
+          <w:t>Figure 4. DMC vs. MODIS simulated band averaged relationship for typical surface reflectances</w:t>
+        </w:r>
+      </w:hyperlink>
+    </w:p>
+    <w:p>
+      <w:pPr>
+        <w:pStyle w:val="TableofFigures"/>
+        <w:tabs>
+          <w:tab w:val="right" w:leader="dot" w:pos="9016"/>
+        </w:tabs>
+        <w:rPr>
+          <w:rFonts w:asciiTheme="minorHAnsi" w:eastAsiaTheme="minorEastAsia" w:hAnsiTheme="minorHAnsi" w:cstheme="minorBidi"/>
+          <w:noProof/>
+          <w:color w:val="FF0000"/>
+          <w:sz w:val="22"/>
+          <w:szCs w:val="22"/>
+        </w:rPr>
+      </w:pPr>
+      <w:hyperlink w:anchor="_Toc524502313" w:history="1">
+        <w:r>
+          <w:rPr>
+            <w:rStyle w:val="Hyperlink"/>
+            <w:noProof/>
+            <w:color w:val="FF0000"/>
+          </w:rPr>
+          <w:t>Figure 5.  Uncalibrated mosaic on MODIS reference image background</w:t>
+        </w:r>
+      </w:hyperlink>
+    </w:p>
+    <w:p>
+      <w:pPr>
+        <w:pStyle w:val="TableofFigures"/>
+        <w:tabs>
+          <w:tab w:val="right" w:leader="dot" w:pos="9016"/>
+        </w:tabs>
+        <w:rPr>
+          <w:rFonts w:asciiTheme="minorHAnsi" w:eastAsiaTheme="minorEastAsia" w:hAnsiTheme="minorHAnsi" w:cstheme="minorBidi"/>
+          <w:noProof/>
+          <w:color w:val="FF0000"/>
+          <w:sz w:val="22"/>
+          <w:szCs w:val="22"/>
+        </w:rPr>
+      </w:pPr>
+      <w:hyperlink w:anchor="_Toc524502314" w:history="1">
+        <w:r>
+          <w:rPr>
+            <w:rStyle w:val="Hyperlink"/>
+            <w:noProof/>
+            <w:color w:val="FF0000"/>
+          </w:rPr>
+          <w:t>Figure 6.  Homogenised mosaic on MODIS reference image background</w:t>
+        </w:r>
+      </w:hyperlink>
+    </w:p>
+    <w:p>
+      <w:pPr>
+        <w:pStyle w:val="TableofFigures"/>
+        <w:tabs>
+          <w:tab w:val="right" w:leader="dot" w:pos="9016"/>
+        </w:tabs>
+        <w:rPr>
+          <w:rFonts w:asciiTheme="minorHAnsi" w:eastAsiaTheme="minorEastAsia" w:hAnsiTheme="minorHAnsi" w:cstheme="minorBidi"/>
+          <w:noProof/>
+          <w:color w:val="FF0000"/>
+          <w:sz w:val="22"/>
+          <w:szCs w:val="22"/>
+        </w:rPr>
+      </w:pPr>
+      <w:hyperlink w:anchor="_Toc524502315" w:history="1">
+        <w:r>
+          <w:rPr>
+            <w:rStyle w:val="Hyperlink"/>
+            <w:noProof/>
+            <w:color w:val="FF0000"/>
+          </w:rPr>
+          <w:t>Figure 7. Reduction of hot spot and seam lines, with (a) showing raw DN images including hot spot and seam lines and (b) the corrected surface reflectance image</w:t>
+        </w:r>
+      </w:hyperlink>
+    </w:p>
+    <w:p>
+      <w:pPr>
+        <w:pStyle w:val="TableofFigures"/>
+        <w:tabs>
+          <w:tab w:val="right" w:leader="dot" w:pos="9016"/>
+        </w:tabs>
+        <w:rPr>
+          <w:rFonts w:asciiTheme="minorHAnsi" w:eastAsiaTheme="minorEastAsia" w:hAnsiTheme="minorHAnsi" w:cstheme="minorBidi"/>
+          <w:noProof/>
+          <w:color w:val="FF0000"/>
+          <w:sz w:val="22"/>
+          <w:szCs w:val="22"/>
+        </w:rPr>
+      </w:pPr>
+      <w:hyperlink w:anchor="_Toc524502316" w:history="1">
+        <w:r>
+          <w:rPr>
+            <w:rStyle w:val="Hyperlink"/>
+            <w:noProof/>
+            <w:color w:val="FF0000"/>
+          </w:rPr>
+          <w:t>Figure 8.  DMC DN values and MODIS surface reflectance correlation</w:t>
+        </w:r>
+      </w:hyperlink>
+    </w:p>
+    <w:p>
+      <w:pPr>
+        <w:pStyle w:val="TableofFigures"/>
+        <w:tabs>
+          <w:tab w:val="right" w:leader="dot" w:pos="9016"/>
+        </w:tabs>
+        <w:rPr>
+          <w:rFonts w:asciiTheme="minorHAnsi" w:eastAsiaTheme="minorEastAsia" w:hAnsiTheme="minorHAnsi" w:cstheme="minorBidi"/>
+          <w:noProof/>
+          <w:color w:val="FF0000"/>
+          <w:sz w:val="22"/>
+          <w:szCs w:val="22"/>
+        </w:rPr>
+      </w:pPr>
+      <w:hyperlink w:anchor="_Toc524502317" w:history="1">
+        <w:r>
+          <w:rPr>
+            <w:rStyle w:val="Hyperlink"/>
+            <w:noProof/>
+            <w:color w:val="FF0000"/>
+          </w:rPr>
+          <w:t>Figure 9.  DMC homogenised mosaic and MODIS surface reflectance correlation</w:t>
+        </w:r>
+      </w:hyperlink>
+    </w:p>
+    <w:p>
+      <w:pPr>
+        <w:pStyle w:val="TableofFigures"/>
+        <w:tabs>
+          <w:tab w:val="right" w:leader="dot" w:pos="9016"/>
+        </w:tabs>
+        <w:rPr>
+          <w:rFonts w:asciiTheme="minorHAnsi" w:eastAsiaTheme="minorEastAsia" w:hAnsiTheme="minorHAnsi" w:cstheme="minorBidi"/>
+          <w:noProof/>
+          <w:color w:val="FF0000"/>
+          <w:sz w:val="22"/>
+          <w:szCs w:val="22"/>
+        </w:rPr>
+      </w:pPr>
+      <w:hyperlink w:anchor="_Toc524502318" w:history="1">
+        <w:r>
+          <w:rPr>
+            <w:rStyle w:val="Hyperlink"/>
+            <w:noProof/>
+            <w:color w:val="FF0000"/>
+          </w:rPr>
+          <w:t>Figure 10.  DMC and SPOT 5 surface reflectance comparison with (a) DMC homogenised mosaic masked to SPOT 5 extent; (b) SPOT 5 surface reflectance image; and (c) contrast stretched absolute difference image</w:t>
+        </w:r>
+      </w:hyperlink>
+    </w:p>
+    <w:p>
+      <w:pPr>
+        <w:pStyle w:val="TableofFigures"/>
+        <w:tabs>
+          <w:tab w:val="right" w:leader="dot" w:pos="9016"/>
+        </w:tabs>
+        <w:rPr>
+          <w:rFonts w:asciiTheme="minorHAnsi" w:eastAsiaTheme="minorEastAsia" w:hAnsiTheme="minorHAnsi" w:cstheme="minorBidi"/>
+          <w:noProof/>
+          <w:color w:val="FF0000"/>
+          <w:sz w:val="22"/>
+          <w:szCs w:val="22"/>
+        </w:rPr>
+      </w:pPr>
+      <w:hyperlink w:anchor="_Toc524502319" w:history="1">
+        <w:r>
+          <w:rPr>
+            <w:rStyle w:val="Hyperlink"/>
+            <w:noProof/>
+            <w:color w:val="FF0000"/>
+          </w:rPr>
+          <w:t>Figure 11.  DMC and SPOT 5 RSRs</w:t>
+        </w:r>
+      </w:hyperlink>
+    </w:p>
+    <w:p>
+      <w:pPr>
+        <w:pStyle w:val="TableofFigures"/>
+        <w:tabs>
+          <w:tab w:val="right" w:leader="dot" w:pos="9016"/>
+        </w:tabs>
+        <w:rPr>
+          <w:rFonts w:asciiTheme="minorHAnsi" w:eastAsiaTheme="minorEastAsia" w:hAnsiTheme="minorHAnsi" w:cstheme="minorBidi"/>
+          <w:noProof/>
+          <w:color w:val="FF0000"/>
+          <w:sz w:val="22"/>
+          <w:szCs w:val="22"/>
+        </w:rPr>
+      </w:pPr>
+      <w:hyperlink w:anchor="_Toc524502320" w:history="1">
+        <w:r>
+          <w:rPr>
+            <w:rStyle w:val="Hyperlink"/>
+            <w:noProof/>
+            <w:color w:val="FF0000"/>
+          </w:rPr>
+          <w:t>Figure 12.  DMC DN mosaic and SPOT 5 surface reflectance correlation</w:t>
+        </w:r>
+      </w:hyperlink>
+    </w:p>
+    <w:p>
+      <w:pPr>
+        <w:pStyle w:val="TableofFigures"/>
+        <w:tabs>
+          <w:tab w:val="right" w:leader="dot" w:pos="9016"/>
+        </w:tabs>
+        <w:rPr>
+          <w:rFonts w:asciiTheme="minorHAnsi" w:eastAsiaTheme="minorEastAsia" w:hAnsiTheme="minorHAnsi" w:cstheme="minorBidi"/>
+          <w:noProof/>
+          <w:color w:val="FF0000"/>
+          <w:sz w:val="22"/>
+          <w:szCs w:val="22"/>
+        </w:rPr>
+      </w:pPr>
+      <w:hyperlink w:anchor="_Toc524502321" w:history="1">
+        <w:r>
+          <w:rPr>
+            <w:rStyle w:val="Hyperlink"/>
+            <w:noProof/>
+            <w:color w:val="FF0000"/>
+          </w:rPr>
+          <w:t>Figure 13.  DMC homogenised mosaic and SPOT 5 surface reflectance correlation</w:t>
+        </w:r>
+      </w:hyperlink>
+    </w:p>
+    <w:p>
+      <w:pPr>
+        <w:pStyle w:val="TableofFigures"/>
+        <w:tabs>
+          <w:tab w:val="right" w:leader="dot" w:pos="9016"/>
+        </w:tabs>
+        <w:rPr>
+          <w:rFonts w:asciiTheme="minorHAnsi" w:eastAsiaTheme="minorEastAsia" w:hAnsiTheme="minorHAnsi" w:cstheme="minorBidi"/>
+          <w:noProof/>
+          <w:color w:val="FF0000"/>
+          <w:sz w:val="22"/>
+          <w:szCs w:val="22"/>
+        </w:rPr>
+      </w:pPr>
+      <w:hyperlink w:anchor="_Toc524502322" w:history="1">
+        <w:r>
+          <w:rPr>
+            <w:rStyle w:val="Hyperlink"/>
+            <w:noProof/>
+            <w:color w:val="FF0000"/>
+          </w:rPr>
+          <w:t>Figure 14.  MODIS and SPOT 5 surface reflectance correlation</w:t>
+        </w:r>
+      </w:hyperlink>
+    </w:p>
+    <w:p>
+      <w:pPr>
+        <w:pStyle w:val="TableofFigures"/>
+        <w:tabs>
+          <w:tab w:val="right" w:leader="dot" w:pos="9016"/>
+        </w:tabs>
+        <w:rPr>
+          <w:rFonts w:asciiTheme="minorHAnsi" w:eastAsiaTheme="minorEastAsia" w:hAnsiTheme="minorHAnsi" w:cstheme="minorBidi"/>
+          <w:noProof/>
+          <w:color w:val="FF0000"/>
+          <w:sz w:val="22"/>
+          <w:szCs w:val="22"/>
+        </w:rPr>
+      </w:pPr>
+      <w:hyperlink w:anchor="_Toc524502323" w:history="1">
+        <w:r>
+          <w:rPr>
+            <w:rStyle w:val="Hyperlink"/>
+            <w:noProof/>
+            <w:color w:val="FF0000"/>
+          </w:rPr>
+          <w:t>Figure 15.  Effect of sliding window size on SPOT 5 comparison</w:t>
+        </w:r>
+      </w:hyperlink>
+    </w:p>
+    <w:p>
+      <w:pPr>
+        <w:pStyle w:val="TableofFigures"/>
+        <w:tabs>
+          <w:tab w:val="right" w:leader="dot" w:pos="9016"/>
+        </w:tabs>
+        <w:rPr>
+          <w:rFonts w:asciiTheme="minorHAnsi" w:eastAsiaTheme="minorEastAsia" w:hAnsiTheme="minorHAnsi" w:cstheme="minorBidi"/>
+          <w:noProof/>
+          <w:color w:val="FF0000"/>
+          <w:sz w:val="22"/>
+          <w:szCs w:val="22"/>
+        </w:rPr>
+      </w:pPr>
+      <w:hyperlink w:anchor="_Toc524502324" w:history="1">
+        <w:r>
+          <w:rPr>
+            <w:rStyle w:val="Hyperlink"/>
+            <w:noProof/>
+            <w:color w:val="FF0000"/>
+          </w:rPr>
+          <w:t>Figure 16.  Comparison of DMC and SPOT 5 spectra</w:t>
+        </w:r>
+      </w:hyperlink>
+    </w:p>
+    <w:p>
+      <w:r>
+        <w:rPr>
+          <w:color w:val="FF0000"/>
+        </w:rPr>
         <w:fldChar w:fldCharType="end"/>
       </w:r>
     </w:p>
@@ -14449,7 +14924,7 @@
           <w:rPr>
             <w:noProof/>
           </w:rPr>
-          <w:t>15</w:t>
+          <w:t>32</w:t>
         </w:r>
         <w:r>
           <w:rPr>
@@ -19594,7 +20069,7 @@
 </file>
 
 <file path=customXml/itemProps1.xml><?xml version="1.0" encoding="utf-8"?>
-<ds:datastoreItem xmlns:ds="http://schemas.openxmlformats.org/officeDocument/2006/customXml" ds:itemID="{443C6E48-6EEA-46FA-AA10-7BCF652B3B14}">
+<ds:datastoreItem xmlns:ds="http://schemas.openxmlformats.org/officeDocument/2006/customXml" ds:itemID="{C136AF42-2A6C-42B3-919A-358C6509D4AA}">
   <ds:schemaRefs>
     <ds:schemaRef ds:uri="http://schemas.openxmlformats.org/officeDocument/2006/bibliography"/>
   </ds:schemaRefs>

</xml_diff>

<commit_message>
completed technical review changes of paper 1
</commit_message>
<xml_diff>
--- a/Docs/My Docs/Thesis/Retrieval of Surface Reflectance from Aerial Imagery/Radiometric Homogenisation of Aerial Images.docx
+++ b/Docs/My Docs/Thesis/Retrieval of Surface Reflectance from Aerial Imagery/Radiometric Homogenisation of Aerial Images.docx
@@ -11247,12 +11247,13 @@
         <w:pStyle w:val="Newparagraph"/>
         <w:ind w:firstLine="0"/>
       </w:pPr>
+      <w:bookmarkStart w:id="69" w:name="_Toc524600561"/>
       <w:r>
         <w:t>[</w:t>
       </w:r>
-      <w:bookmarkStart w:id="69" w:name="_Ref447552510"/>
-      <w:bookmarkStart w:id="70" w:name="_Ref447552506"/>
-      <w:bookmarkStart w:id="71" w:name="_Toc448324324"/>
+      <w:bookmarkStart w:id="70" w:name="_Ref447552510"/>
+      <w:bookmarkStart w:id="71" w:name="_Ref447552506"/>
+      <w:bookmarkStart w:id="72" w:name="_Toc448324324"/>
       <w:r>
         <w:t xml:space="preserve">Table </w:t>
       </w:r>
@@ -11274,15 +11275,16 @@
       <w:r>
         <w:fldChar w:fldCharType="end"/>
       </w:r>
+      <w:bookmarkEnd w:id="70"/>
+      <w:r>
+        <w:t>.  Statistical comparison between MODIS and DMC surface reflectance images</w:t>
+      </w:r>
+      <w:bookmarkEnd w:id="71"/>
+      <w:bookmarkEnd w:id="72"/>
+      <w:r>
+        <w:t>]</w:t>
+      </w:r>
       <w:bookmarkEnd w:id="69"/>
-      <w:r>
-        <w:t>.  Statistical comparison between MODIS and DMC surface reflectance images</w:t>
-      </w:r>
-      <w:bookmarkEnd w:id="70"/>
-      <w:bookmarkEnd w:id="71"/>
-      <w:r>
-        <w:t>]</w:t>
-      </w:r>
     </w:p>
     <w:p>
       <w:pPr>
@@ -11293,16 +11295,16 @@
       <w:pPr>
         <w:pStyle w:val="Heading2"/>
       </w:pPr>
-      <w:bookmarkStart w:id="72" w:name="_Toc448324298"/>
-      <w:bookmarkStart w:id="73" w:name="_Ref513023287"/>
-      <w:bookmarkStart w:id="74" w:name="_Ref513816074"/>
+      <w:bookmarkStart w:id="73" w:name="_Toc448324298"/>
+      <w:bookmarkStart w:id="74" w:name="_Ref513023287"/>
+      <w:bookmarkStart w:id="75" w:name="_Ref513816074"/>
       <w:r>
         <w:t>SPOT 5 Statistical Comparison</w:t>
       </w:r>
       <w:bookmarkEnd w:id="61"/>
-      <w:bookmarkEnd w:id="72"/>
       <w:bookmarkEnd w:id="73"/>
       <w:bookmarkEnd w:id="74"/>
+      <w:bookmarkEnd w:id="75"/>
     </w:p>
     <w:p>
       <w:pPr>
@@ -11953,12 +11955,7 @@
         <w:fldChar w:fldCharType="end"/>
       </w:r>
       <w:r>
-        <w:t xml:space="preserve"> as the </w:t>
-      </w:r>
-      <w:bookmarkStart w:id="75" w:name="_GoBack"/>
-      <w:bookmarkEnd w:id="75"/>
-      <w:r>
-        <w:t xml:space="preserve">marked deviations of the NIR scatters from the identity lines.  Despite these disparities, the homogenisation of DMC surface reflectance provides a substantial improvement in correlation between the DMC and SPOT 5 values.  </w:t>
+        <w:t xml:space="preserve"> as the marked deviations of the NIR scatters from the identity lines.  Despite these disparities, the homogenisation of DMC surface reflectance provides a substantial improvement in correlation between the DMC and SPOT 5 values.  </w:t>
       </w:r>
     </w:p>
     <w:p>
@@ -12569,11 +12566,12 @@
         <w:pStyle w:val="Newparagraph"/>
         <w:ind w:firstLine="0"/>
       </w:pPr>
+      <w:bookmarkStart w:id="94" w:name="_Toc524600562"/>
       <w:r>
         <w:lastRenderedPageBreak/>
         <w:t>[</w:t>
       </w:r>
-      <w:bookmarkStart w:id="94" w:name="_Ref475460203"/>
+      <w:bookmarkStart w:id="95" w:name="_Ref475460203"/>
       <w:r>
         <w:t xml:space="preserve">Table </w:t>
       </w:r>
@@ -12595,16 +12593,17 @@
       <w:r>
         <w:fldChar w:fldCharType="end"/>
       </w:r>
+      <w:bookmarkEnd w:id="95"/>
+      <w:r>
+        <w:t xml:space="preserve">. </w:t>
+      </w:r>
+      <w:r>
+        <w:t xml:space="preserve"> </w:t>
+      </w:r>
+      <w:r>
+        <w:t>Statistical comparison between SPOT 5 and MODIS surface reflectance images]</w:t>
+      </w:r>
       <w:bookmarkEnd w:id="94"/>
-      <w:r>
-        <w:t xml:space="preserve">. </w:t>
-      </w:r>
-      <w:r>
-        <w:t xml:space="preserve"> </w:t>
-      </w:r>
-      <w:r>
-        <w:t>Statistical comparison between SPOT 5 and MODIS surface reflectance images]</w:t>
-      </w:r>
     </w:p>
     <w:p>
       <w:pPr>
@@ -12617,12 +12616,13 @@
         <w:pStyle w:val="Newparagraph"/>
         <w:ind w:firstLine="0"/>
       </w:pPr>
+      <w:bookmarkStart w:id="96" w:name="_Toc524600563"/>
       <w:r>
         <w:t>[</w:t>
       </w:r>
-      <w:bookmarkStart w:id="95" w:name="_Ref447556200"/>
-      <w:bookmarkStart w:id="96" w:name="_Ref452304869"/>
-      <w:bookmarkStart w:id="97" w:name="_Toc448324325"/>
+      <w:bookmarkStart w:id="97" w:name="_Ref447556200"/>
+      <w:bookmarkStart w:id="98" w:name="_Ref452304869"/>
+      <w:bookmarkStart w:id="99" w:name="_Toc448324325"/>
       <w:r>
         <w:t xml:space="preserve">Table </w:t>
       </w:r>
@@ -12644,21 +12644,22 @@
       <w:r>
         <w:fldChar w:fldCharType="end"/>
       </w:r>
-      <w:bookmarkEnd w:id="95"/>
+      <w:bookmarkEnd w:id="97"/>
+      <w:bookmarkEnd w:id="98"/>
+      <w:r>
+        <w:t>.</w:t>
+      </w:r>
+      <w:r>
+        <w:t xml:space="preserve"> </w:t>
+      </w:r>
+      <w:r>
+        <w:t xml:space="preserve"> Statistical comparison between SPOT 5 and DMC surface reflectance images</w:t>
+      </w:r>
+      <w:bookmarkEnd w:id="99"/>
+      <w:r>
+        <w:t>]</w:t>
+      </w:r>
       <w:bookmarkEnd w:id="96"/>
-      <w:r>
-        <w:t>.</w:t>
-      </w:r>
-      <w:r>
-        <w:t xml:space="preserve"> </w:t>
-      </w:r>
-      <w:r>
-        <w:t xml:space="preserve"> Statistical comparison between SPOT 5 and DMC surface reflectance images</w:t>
-      </w:r>
-      <w:bookmarkEnd w:id="97"/>
-      <w:r>
-        <w:t>]</w:t>
-      </w:r>
     </w:p>
     <w:p>
       <w:pPr>
@@ -12671,11 +12672,11 @@
         <w:pStyle w:val="Newparagraph"/>
         <w:ind w:firstLine="0"/>
       </w:pPr>
-      <w:bookmarkStart w:id="98" w:name="_Toc524502323"/>
+      <w:bookmarkStart w:id="100" w:name="_Toc524502323"/>
       <w:r>
         <w:t>[</w:t>
       </w:r>
-      <w:bookmarkStart w:id="99" w:name="_Ref513025286"/>
+      <w:bookmarkStart w:id="101" w:name="_Ref513025286"/>
       <w:r>
         <w:t xml:space="preserve">Figure </w:t>
       </w:r>
@@ -12697,7 +12698,7 @@
       <w:r>
         <w:fldChar w:fldCharType="end"/>
       </w:r>
-      <w:bookmarkEnd w:id="99"/>
+      <w:bookmarkEnd w:id="101"/>
       <w:r>
         <w:t xml:space="preserve">.  </w:t>
       </w:r>
@@ -12707,7 +12708,7 @@
       <w:r>
         <w:t>]</w:t>
       </w:r>
-      <w:bookmarkEnd w:id="98"/>
+      <w:bookmarkEnd w:id="100"/>
     </w:p>
     <w:p>
       <w:pPr>
@@ -12720,12 +12721,12 @@
         <w:pStyle w:val="Newparagraph"/>
         <w:ind w:firstLine="0"/>
       </w:pPr>
-      <w:bookmarkStart w:id="100" w:name="_Toc524502324"/>
+      <w:bookmarkStart w:id="102" w:name="_Toc524502324"/>
       <w:r>
         <w:t>[</w:t>
       </w:r>
-      <w:bookmarkStart w:id="101" w:name="_Ref475615975"/>
-      <w:bookmarkStart w:id="102" w:name="_Ref475615969"/>
+      <w:bookmarkStart w:id="103" w:name="_Ref475615975"/>
+      <w:bookmarkStart w:id="104" w:name="_Ref475615969"/>
       <w:r>
         <w:t xml:space="preserve">Figure </w:t>
       </w:r>
@@ -12747,16 +12748,16 @@
       <w:r>
         <w:fldChar w:fldCharType="end"/>
       </w:r>
-      <w:bookmarkEnd w:id="101"/>
+      <w:bookmarkEnd w:id="103"/>
       <w:r>
         <w:t>.  Comparison of DMC and SPOT 5 spectra</w:t>
       </w:r>
+      <w:bookmarkEnd w:id="104"/>
+      <w:r>
+        <w:t>]</w:t>
+      </w:r>
       <w:bookmarkEnd w:id="102"/>
       <w:r>
-        <w:t>]</w:t>
-      </w:r>
-      <w:bookmarkEnd w:id="100"/>
-      <w:r>
         <w:t xml:space="preserve"> </w:t>
       </w:r>
     </w:p>
@@ -12769,11 +12770,11 @@
       <w:pPr>
         <w:pStyle w:val="Heading1"/>
       </w:pPr>
-      <w:bookmarkStart w:id="103" w:name="_Ref452458695"/>
+      <w:bookmarkStart w:id="105" w:name="_Ref452458695"/>
       <w:r>
         <w:t>Conclusions</w:t>
       </w:r>
-      <w:bookmarkEnd w:id="103"/>
+      <w:bookmarkEnd w:id="105"/>
     </w:p>
     <w:p>
       <w:pPr>
@@ -14803,7 +14804,148 @@
             <w:noProof/>
             <w:color w:val="FF0000"/>
           </w:rPr>
-          <w:t>Figure 16.  Comparison of DMC and SPOT 5 spectra</w:t>
+          <w:t>Figure 16.  Comparison of DMC and</w:t>
+        </w:r>
+        <w:bookmarkStart w:id="106" w:name="_GoBack"/>
+        <w:bookmarkEnd w:id="106"/>
+        <w:r>
+          <w:rPr>
+            <w:rStyle w:val="Hyperlink"/>
+            <w:noProof/>
+            <w:color w:val="FF0000"/>
+          </w:rPr>
+          <w:t xml:space="preserve"> SPOT 5 spectra</w:t>
+        </w:r>
+      </w:hyperlink>
+    </w:p>
+    <w:p>
+      <w:pPr>
+        <w:rPr>
+          <w:color w:val="FF0000"/>
+        </w:rPr>
+      </w:pPr>
+      <w:r>
+        <w:rPr>
+          <w:color w:val="FF0000"/>
+        </w:rPr>
+        <w:fldChar w:fldCharType="end"/>
+      </w:r>
+    </w:p>
+    <w:p>
+      <w:pPr>
+        <w:pStyle w:val="Heading1"/>
+        <w:numPr>
+          <w:ilvl w:val="0"/>
+          <w:numId w:val="0"/>
+        </w:numPr>
+        <w:rPr>
+          <w:color w:val="FF0000"/>
+        </w:rPr>
+      </w:pPr>
+      <w:r>
+        <w:rPr>
+          <w:color w:val="FF0000"/>
+        </w:rPr>
+        <w:lastRenderedPageBreak/>
+        <w:t xml:space="preserve">List of </w:t>
+      </w:r>
+      <w:r>
+        <w:rPr>
+          <w:color w:val="FF0000"/>
+        </w:rPr>
+        <w:t>Tables</w:t>
+      </w:r>
+    </w:p>
+    <w:p>
+      <w:pPr>
+        <w:pStyle w:val="TableofFigures"/>
+        <w:tabs>
+          <w:tab w:val="right" w:leader="dot" w:pos="9016"/>
+        </w:tabs>
+        <w:rPr>
+          <w:rFonts w:asciiTheme="minorHAnsi" w:eastAsiaTheme="minorEastAsia" w:hAnsiTheme="minorHAnsi" w:cstheme="minorBidi"/>
+          <w:noProof/>
+          <w:color w:val="FF0000"/>
+          <w:sz w:val="22"/>
+          <w:szCs w:val="22"/>
+        </w:rPr>
+      </w:pPr>
+      <w:r>
+        <w:rPr>
+          <w:color w:val="FF0000"/>
+        </w:rPr>
+        <w:fldChar w:fldCharType="begin"/>
+      </w:r>
+      <w:r>
+        <w:rPr>
+          <w:color w:val="FF0000"/>
+        </w:rPr>
+        <w:instrText xml:space="preserve"> TOC \n \h \z \c "Table" </w:instrText>
+      </w:r>
+      <w:r>
+        <w:rPr>
+          <w:color w:val="FF0000"/>
+        </w:rPr>
+        <w:fldChar w:fldCharType="separate"/>
+      </w:r>
+      <w:hyperlink w:anchor="_Toc524600561" w:history="1">
+        <w:r>
+          <w:rPr>
+            <w:rStyle w:val="Hyperlink"/>
+            <w:noProof/>
+            <w:color w:val="FF0000"/>
+          </w:rPr>
+          <w:t>Table 1.  Statistical comparison between MODIS and DMC surface reflectance images</w:t>
+        </w:r>
+      </w:hyperlink>
+    </w:p>
+    <w:p>
+      <w:pPr>
+        <w:pStyle w:val="TableofFigures"/>
+        <w:tabs>
+          <w:tab w:val="right" w:leader="dot" w:pos="9016"/>
+        </w:tabs>
+        <w:rPr>
+          <w:rFonts w:asciiTheme="minorHAnsi" w:eastAsiaTheme="minorEastAsia" w:hAnsiTheme="minorHAnsi" w:cstheme="minorBidi"/>
+          <w:noProof/>
+          <w:color w:val="FF0000"/>
+          <w:sz w:val="22"/>
+          <w:szCs w:val="22"/>
+        </w:rPr>
+      </w:pPr>
+      <w:hyperlink w:anchor="_Toc524600562" w:history="1">
+        <w:r>
+          <w:rPr>
+            <w:rStyle w:val="Hyperlink"/>
+            <w:noProof/>
+            <w:color w:val="FF0000"/>
+          </w:rPr>
+          <w:t>Table 2.  Statistical comparison between SPOT 5 and MODIS surface reflectance images</w:t>
+        </w:r>
+      </w:hyperlink>
+    </w:p>
+    <w:p>
+      <w:pPr>
+        <w:pStyle w:val="TableofFigures"/>
+        <w:tabs>
+          <w:tab w:val="right" w:leader="dot" w:pos="9016"/>
+        </w:tabs>
+        <w:rPr>
+          <w:rFonts w:asciiTheme="minorHAnsi" w:eastAsiaTheme="minorEastAsia" w:hAnsiTheme="minorHAnsi" w:cstheme="minorBidi"/>
+          <w:noProof/>
+          <w:color w:val="FF0000"/>
+          <w:sz w:val="22"/>
+          <w:szCs w:val="22"/>
+        </w:rPr>
+      </w:pPr>
+      <w:hyperlink w:anchor="_Toc524600563" w:history="1">
+        <w:r>
+          <w:rPr>
+            <w:rStyle w:val="Hyperlink"/>
+            <w:noProof/>
+            <w:color w:val="FF0000"/>
+          </w:rPr>
+          <w:t>Table 3.  Statistical comparison between SPOT 5 and DMC surface reflectance images</w:t>
         </w:r>
       </w:hyperlink>
     </w:p>
@@ -14924,7 +15066,7 @@
           <w:rPr>
             <w:noProof/>
           </w:rPr>
-          <w:t>32</w:t>
+          <w:t>33</w:t>
         </w:r>
         <w:r>
           <w:rPr>
@@ -19811,7 +19953,7 @@
         <a:sysClr val="windowText" lastClr="000000"/>
       </a:dk1>
       <a:lt1>
-        <a:sysClr val="window" lastClr="FFFFFF"/>
+        <a:sysClr val="window" lastClr="B9B9B9"/>
       </a:lt1>
       <a:dk2>
         <a:srgbClr val="44546A"/>
@@ -20069,7 +20211,7 @@
 </file>
 
 <file path=customXml/itemProps1.xml><?xml version="1.0" encoding="utf-8"?>
-<ds:datastoreItem xmlns:ds="http://schemas.openxmlformats.org/officeDocument/2006/customXml" ds:itemID="{C136AF42-2A6C-42B3-919A-358C6509D4AA}">
+<ds:datastoreItem xmlns:ds="http://schemas.openxmlformats.org/officeDocument/2006/customXml" ds:itemID="{B1878BB9-B082-4D28-A162-2BDF95B73F2A}">
   <ds:schemaRefs>
     <ds:schemaRef ds:uri="http://schemas.openxmlformats.org/officeDocument/2006/bibliography"/>
   </ds:schemaRefs>

</xml_diff>

<commit_message>
Paper 1 IJRS Resubmission 2
</commit_message>
<xml_diff>
--- a/Docs/My Docs/Thesis/Retrieval of Surface Reflectance from Aerial Imagery/Radiometric Homogenisation of Aerial Images.docx
+++ b/Docs/My Docs/Thesis/Retrieval of Surface Reflectance from Aerial Imagery/Radiometric Homogenisation of Aerial Images.docx
@@ -420,7 +420,6 @@
         </w:rPr>
         <w:t>2</w:t>
       </w:r>
-      <w:proofErr w:type="gramStart"/>
       <w:r>
         <w:rPr>
           <w:color w:val="FF0000"/>
@@ -432,9 +431,15 @@
           <w:strike/>
           <w:color w:val="FF0000"/>
         </w:rPr>
+        <w:t xml:space="preserve"> </w:t>
+      </w:r>
+      <w:r>
+        <w:rPr>
+          <w:strike/>
+          <w:color w:val="FF0000"/>
+        </w:rPr>
         <w:t>coefficient</w:t>
       </w:r>
-      <w:proofErr w:type="gramEnd"/>
       <w:r>
         <w:rPr>
           <w:color w:val="FF0000"/>
@@ -8259,14 +8264,13 @@
         <w:t xml:space="preserve"> Department of Rural Development and Land Reform</w:t>
       </w:r>
       <w:r>
-        <w:t>, acquires and supplies national coverage aerial imagery.  VHR multispectral 0.5 m</w:t>
-      </w:r>
-      <w:r>
-        <w:rPr>
-          <w:strike/>
-          <w:color w:val="FF0000"/>
-        </w:rPr>
-        <w:t>/</w:t>
+        <w:t xml:space="preserve">, acquires and supplies national coverage aerial imagery.  VHR multispectral 0.5 </w:t>
+      </w:r>
+      <w:r>
+        <w:rPr>
+          <w:color w:val="FF0000"/>
+        </w:rPr>
+        <w:t>m</w:t>
       </w:r>
       <w:r>
         <w:rPr>
@@ -8275,6 +8279,9 @@
         <w:t xml:space="preserve"> </w:t>
       </w:r>
       <w:r>
+        <w:rPr>
+          <w:color w:val="FF0000"/>
+        </w:rPr>
         <w:t>pixel</w:t>
       </w:r>
       <w:r>
@@ -10107,7 +10114,28 @@
         <w:fldChar w:fldCharType="end"/>
       </w:r>
       <w:r>
-        <w:t xml:space="preserve"> with </w:t>
+        <w:t xml:space="preserve"> with</w:t>
+      </w:r>
+      <w:r>
+        <w:t xml:space="preserve"> </w:t>
+      </w:r>
+      <w:r>
+        <w:rPr>
+          <w:color w:val="FF0000"/>
+        </w:rPr>
+        <w:t>coefficient of determination</w:t>
+      </w:r>
+      <w:r>
+        <w:rPr>
+          <w:color w:val="FF0000"/>
+        </w:rPr>
+        <w:t xml:space="preserve"> </w:t>
+      </w:r>
+      <w:r>
+        <w:rPr>
+          <w:color w:val="FF0000"/>
+        </w:rPr>
+        <w:t>(</w:t>
       </w:r>
       <m:oMath>
         <m:sSup>
@@ -10138,6 +10166,12 @@
         </m:sSup>
       </m:oMath>
       <w:r>
+        <w:rPr>
+          <w:color w:val="FF0000"/>
+        </w:rPr>
+        <w:t>)</w:t>
+      </w:r>
+      <w:r>
         <w:t xml:space="preserve"> values.  The correlation between the DMC and MODIS band averaged values (</w:t>
       </w:r>
       <w:r>
@@ -10189,7 +10223,11 @@
         <w:fldChar w:fldCharType="end"/>
       </w:r>
       <w:r>
-        <w:t xml:space="preserve">.  Similar linear relationships between different sensors for real world surface </w:t>
+        <w:t xml:space="preserve">.  Similar linear relationships between different sensors for real world </w:t>
+      </w:r>
+      <w:r>
+        <w:lastRenderedPageBreak/>
+        <w:t xml:space="preserve">surface </w:t>
       </w:r>
       <w:proofErr w:type="spellStart"/>
       <w:r>
@@ -10212,14 +10250,7 @@
         <w:rPr>
           <w:noProof/>
         </w:rPr>
-        <w:t xml:space="preserve">Gao </w:t>
-      </w:r>
-      <w:r>
-        <w:rPr>
-          <w:noProof/>
-        </w:rPr>
-        <w:lastRenderedPageBreak/>
-        <w:t xml:space="preserve">et al. </w:t>
+        <w:t xml:space="preserve">Gao et al. </w:t>
       </w:r>
       <w:r>
         <w:rPr>
@@ -10895,12 +10926,6 @@
       </w:r>
       <w:r>
         <w:rPr>
-          <w:color w:val="FF0000"/>
-        </w:rPr>
-        <w:t>coefficient of determination (</w:t>
-      </w:r>
-      <w:r>
-        <w:rPr>
           <w:i/>
           <w:iCs/>
         </w:rPr>
@@ -10918,32 +10943,22 @@
         <w:rPr>
           <w:color w:val="FF0000"/>
         </w:rPr>
-        <w:t xml:space="preserve">) </w:t>
-      </w:r>
-      <w:proofErr w:type="spellStart"/>
-      <w:r>
-        <w:rPr>
-          <w:strike/>
-          <w:color w:val="FF0000"/>
-        </w:rPr>
+        <w:t xml:space="preserve"> </w:t>
+      </w:r>
+      <w:r>
         <w:t>coefficients</w:t>
       </w:r>
       <w:r>
         <w:rPr>
           <w:color w:val="FF0000"/>
         </w:rPr>
-        <w:t>values</w:t>
-      </w:r>
-      <w:proofErr w:type="spellEnd"/>
-      <w:r>
-        <w:rPr>
-          <w:color w:val="FF0000"/>
-        </w:rPr>
         <w:t xml:space="preserve"> </w:t>
       </w:r>
       <w:r>
         <w:t xml:space="preserve">indicating correlation strength.  </w:t>
       </w:r>
+      <w:bookmarkStart w:id="62" w:name="_GoBack"/>
+      <w:bookmarkEnd w:id="62"/>
       <w:r>
         <w:fldChar w:fldCharType="begin"/>
       </w:r>
@@ -11190,11 +11205,11 @@
         <w:fldChar w:fldCharType="end"/>
       </w:r>
       <w:r>
-        <w:t xml:space="preserve"> is effectively comparing calibrated values to the values that were used for calibration.  Nevertheless, this comparison serves as a general check on the validity of the method and as an indication of the effect of spline interpolation between the disparate </w:t>
+        <w:t xml:space="preserve"> is effectively comparing calibrated values to the values that were used for calibration.  Nevertheless, this comparison serves as a general check on the validity of the method and as an indication of the effect of spline interpolation between the disparate MODIS and DMC resolutions.  MAD, RMS and </w:t>
       </w:r>
       <w:r>
         <w:lastRenderedPageBreak/>
-        <w:t xml:space="preserve">MODIS and DMC resolutions.  MAD, RMS and coefficient of determination statistics are given for the DMC and MODIS surface reflectance values in </w:t>
+        <w:t xml:space="preserve">coefficient of determination statistics are given for the DMC and MODIS surface reflectance values in </w:t>
       </w:r>
       <w:r>
         <w:fldChar w:fldCharType="begin"/>
@@ -11256,12 +11271,12 @@
         <w:pStyle w:val="ThesisBody"/>
         <w:keepNext/>
       </w:pPr>
-      <w:bookmarkStart w:id="62" w:name="_Toc524962819"/>
+      <w:bookmarkStart w:id="63" w:name="_Toc524962819"/>
       <w:r>
         <w:t>[</w:t>
       </w:r>
-      <w:bookmarkStart w:id="63" w:name="_Ref447548615"/>
-      <w:bookmarkStart w:id="64" w:name="_Toc448324357"/>
+      <w:bookmarkStart w:id="64" w:name="_Ref447548615"/>
+      <w:bookmarkStart w:id="65" w:name="_Toc448324357"/>
       <w:r>
         <w:t xml:space="preserve">Figure </w:t>
       </w:r>
@@ -11283,21 +11298,21 @@
       <w:r>
         <w:fldChar w:fldCharType="end"/>
       </w:r>
+      <w:bookmarkEnd w:id="64"/>
+      <w:r>
+        <w:t>.  DMC DN values and MODIS surface reflectance correlation</w:t>
+      </w:r>
+      <w:bookmarkEnd w:id="65"/>
+      <w:r>
+        <w:rPr>
+          <w:color w:val="FF0000"/>
+        </w:rPr>
+        <w:t xml:space="preserve"> for the (a) NIR, (b) red, (c) green and (d) blue bands</w:t>
+      </w:r>
+      <w:r>
+        <w:t>]</w:t>
+      </w:r>
       <w:bookmarkEnd w:id="63"/>
-      <w:r>
-        <w:t>.  DMC DN values and MODIS surface reflectance correlation</w:t>
-      </w:r>
-      <w:bookmarkEnd w:id="64"/>
-      <w:r>
-        <w:rPr>
-          <w:color w:val="FF0000"/>
-        </w:rPr>
-        <w:t xml:space="preserve"> for the (a) NIR, (b) red, (c) green and (d) blue bands</w:t>
-      </w:r>
-      <w:r>
-        <w:t>]</w:t>
-      </w:r>
-      <w:bookmarkEnd w:id="62"/>
     </w:p>
     <w:p>
       <w:pPr>
@@ -11310,13 +11325,13 @@
         <w:pStyle w:val="Newparagraph"/>
         <w:ind w:firstLine="0"/>
       </w:pPr>
-      <w:bookmarkStart w:id="65" w:name="_Toc524962820"/>
+      <w:bookmarkStart w:id="66" w:name="_Toc524962820"/>
       <w:r>
         <w:t>[</w:t>
       </w:r>
-      <w:bookmarkStart w:id="66" w:name="_Ref447546798"/>
-      <w:bookmarkStart w:id="67" w:name="_Ref452304734"/>
-      <w:bookmarkStart w:id="68" w:name="_Toc448324358"/>
+      <w:bookmarkStart w:id="67" w:name="_Ref447546798"/>
+      <w:bookmarkStart w:id="68" w:name="_Ref452304734"/>
+      <w:bookmarkStart w:id="69" w:name="_Toc448324358"/>
       <w:r>
         <w:t xml:space="preserve">Figure </w:t>
       </w:r>
@@ -11338,31 +11353,31 @@
       <w:r>
         <w:fldChar w:fldCharType="end"/>
       </w:r>
+      <w:bookmarkEnd w:id="67"/>
+      <w:bookmarkEnd w:id="68"/>
+      <w:r>
+        <w:t>.  DMC homogenised mosaic and MODIS surface reflectance correlation</w:t>
+      </w:r>
+      <w:bookmarkEnd w:id="69"/>
+      <w:r>
+        <w:t xml:space="preserve"> </w:t>
+      </w:r>
+      <w:r>
+        <w:rPr>
+          <w:color w:val="FF0000"/>
+        </w:rPr>
+        <w:t>f</w:t>
+      </w:r>
+      <w:r>
+        <w:rPr>
+          <w:color w:val="FF0000"/>
+        </w:rPr>
+        <w:t>or the (a) NIR, (b) red, (c) green and (d) blue bands</w:t>
+      </w:r>
+      <w:r>
+        <w:t>]</w:t>
+      </w:r>
       <w:bookmarkEnd w:id="66"/>
-      <w:bookmarkEnd w:id="67"/>
-      <w:r>
-        <w:t>.  DMC homogenised mosaic and MODIS surface reflectance correlation</w:t>
-      </w:r>
-      <w:bookmarkEnd w:id="68"/>
-      <w:r>
-        <w:t xml:space="preserve"> </w:t>
-      </w:r>
-      <w:r>
-        <w:rPr>
-          <w:color w:val="FF0000"/>
-        </w:rPr>
-        <w:t>f</w:t>
-      </w:r>
-      <w:r>
-        <w:rPr>
-          <w:color w:val="FF0000"/>
-        </w:rPr>
-        <w:t>or the (a) NIR, (b) red, (c) green and (d) blue bands</w:t>
-      </w:r>
-      <w:r>
-        <w:t>]</w:t>
-      </w:r>
-      <w:bookmarkEnd w:id="65"/>
       <w:r>
         <w:t xml:space="preserve"> </w:t>
       </w:r>
@@ -11378,13 +11393,13 @@
         <w:pStyle w:val="Newparagraph"/>
         <w:ind w:firstLine="0"/>
       </w:pPr>
-      <w:bookmarkStart w:id="69" w:name="_Toc524600561"/>
+      <w:bookmarkStart w:id="70" w:name="_Toc524600561"/>
       <w:r>
         <w:t>[</w:t>
       </w:r>
-      <w:bookmarkStart w:id="70" w:name="_Ref447552510"/>
-      <w:bookmarkStart w:id="71" w:name="_Ref447552506"/>
-      <w:bookmarkStart w:id="72" w:name="_Toc448324324"/>
+      <w:bookmarkStart w:id="71" w:name="_Ref447552510"/>
+      <w:bookmarkStart w:id="72" w:name="_Ref447552506"/>
+      <w:bookmarkStart w:id="73" w:name="_Toc448324324"/>
       <w:r>
         <w:t xml:space="preserve">Table </w:t>
       </w:r>
@@ -11406,16 +11421,16 @@
       <w:r>
         <w:fldChar w:fldCharType="end"/>
       </w:r>
+      <w:bookmarkEnd w:id="71"/>
+      <w:r>
+        <w:t>.  Statistical comparison between MODIS and DMC surface reflectance images</w:t>
+      </w:r>
+      <w:bookmarkEnd w:id="72"/>
+      <w:bookmarkEnd w:id="73"/>
+      <w:r>
+        <w:t>]</w:t>
+      </w:r>
       <w:bookmarkEnd w:id="70"/>
-      <w:r>
-        <w:t>.  Statistical comparison between MODIS and DMC surface reflectance images</w:t>
-      </w:r>
-      <w:bookmarkEnd w:id="71"/>
-      <w:bookmarkEnd w:id="72"/>
-      <w:r>
-        <w:t>]</w:t>
-      </w:r>
-      <w:bookmarkEnd w:id="69"/>
     </w:p>
     <w:p>
       <w:pPr>
@@ -11426,16 +11441,16 @@
       <w:pPr>
         <w:pStyle w:val="Heading2"/>
       </w:pPr>
-      <w:bookmarkStart w:id="73" w:name="_Toc448324298"/>
-      <w:bookmarkStart w:id="74" w:name="_Ref513023287"/>
-      <w:bookmarkStart w:id="75" w:name="_Ref513816074"/>
+      <w:bookmarkStart w:id="74" w:name="_Toc448324298"/>
+      <w:bookmarkStart w:id="75" w:name="_Ref513023287"/>
+      <w:bookmarkStart w:id="76" w:name="_Ref513816074"/>
       <w:r>
         <w:t>SPOT 5 Statistical Comparison</w:t>
       </w:r>
       <w:bookmarkEnd w:id="61"/>
-      <w:bookmarkEnd w:id="73"/>
       <w:bookmarkEnd w:id="74"/>
       <w:bookmarkEnd w:id="75"/>
+      <w:bookmarkEnd w:id="76"/>
     </w:p>
     <w:p>
       <w:pPr>
@@ -11648,12 +11663,7 @@
         <w:t>%</w:t>
       </w:r>
       <w:r>
-        <w:t xml:space="preserve"> measured on placed targets of known reflectance for their aerial mosaic correction techn</w:t>
-      </w:r>
-      <w:bookmarkStart w:id="76" w:name="_GoBack"/>
-      <w:bookmarkEnd w:id="76"/>
-      <w:r>
-        <w:t xml:space="preserve">ique, and in the </w:t>
+        <w:t xml:space="preserve"> measured on placed targets of known reflectance for their aerial mosaic correction technique, and in the </w:t>
       </w:r>
       <w:proofErr w:type="spellStart"/>
       <w:r>
@@ -12409,23 +12419,22 @@
       </w:r>
       <w:r>
         <w:lastRenderedPageBreak/>
-        <w:t xml:space="preserve">accounted for by the proposed method.  Disparities in the mountainous areas are mainly due to differing, uncorrected shadow effects likely caused by variations in the time of day when the images were captured (the aerial images were captured throughout the day, while the SPOT 5 image was captured at 10:29 </w:t>
-      </w:r>
-      <w:proofErr w:type="spellStart"/>
+        <w:t>accounted for by the proposed method.  Disparities in the mountainous areas are mainly due to differing, uncorrected shadow effects likely caused by variations in the time of day when the images were captured (the aerial images were captured throughout the day, while the SPOT 5 image was captured at 10:29</w:t>
+      </w:r>
       <w:r>
         <w:rPr>
           <w:strike/>
           <w:color w:val="FF0000"/>
         </w:rPr>
+        <w:t xml:space="preserve"> </w:t>
+      </w:r>
+      <w:r>
+        <w:rPr>
+          <w:strike/>
+          <w:color w:val="FF0000"/>
+        </w:rPr>
         <w:t>am</w:t>
       </w:r>
-      <w:r>
-        <w:rPr>
-          <w:color w:val="FF0000"/>
-        </w:rPr>
-        <w:t>AM</w:t>
-      </w:r>
-      <w:proofErr w:type="spellEnd"/>
       <w:r>
         <w:t xml:space="preserve">).  A particularly bright area is noticeable in the upper right corner of the difference image.  This corresponds to an area of bare ground that is bright in both the DMC and MODIS images and likely corresponds to a BRDF correction failure.  It is not possible to say if this failure occurs in the SPOT 5 and/or DMC corrections.  The differences in the densely vegetated and cultivated areas are attributed to the differences in the MODIS, DMC and SPOT 5 sensor NIR RSRs being amplified by the known high NIR reflectivity of vegetation.  Abrupt changes in BRDF may occur between adjacent fields in cultivated areas along the major rivers.  As discussed in Section </w:t>
       </w:r>
@@ -15284,7 +15293,7 @@
           <w:rPr>
             <w:noProof/>
           </w:rPr>
-          <w:t>33</w:t>
+          <w:t>32</w:t>
         </w:r>
         <w:r>
           <w:rPr>
@@ -20429,7 +20438,7 @@
 </file>
 
 <file path=customXml/itemProps1.xml><?xml version="1.0" encoding="utf-8"?>
-<ds:datastoreItem xmlns:ds="http://schemas.openxmlformats.org/officeDocument/2006/customXml" ds:itemID="{A89D30AE-662F-47F1-88CA-C0BC7FBCCF45}">
+<ds:datastoreItem xmlns:ds="http://schemas.openxmlformats.org/officeDocument/2006/customXml" ds:itemID="{35A6F707-020C-403F-B533-AA60F49A97DD}">
   <ds:schemaRefs>
     <ds:schemaRef ds:uri="http://schemas.openxmlformats.org/officeDocument/2006/bibliography"/>
   </ds:schemaRefs>

</xml_diff>

<commit_message>
Paper 1 IJRS Resubmission 3 crude wv3 regression analysis
</commit_message>
<xml_diff>
--- a/Docs/My Docs/Thesis/Retrieval of Surface Reflectance from Aerial Imagery/Radiometric Homogenisation of Aerial Images.docx
+++ b/Docs/My Docs/Thesis/Retrieval of Surface Reflectance from Aerial Imagery/Radiometric Homogenisation of Aerial Images.docx
@@ -834,89 +834,47 @@
           <w:rStyle w:val="st"/>
           <w:color w:val="FF0000"/>
         </w:rPr>
-        <w:t>M</w:t>
+        <w:t>Moderate Resolution Atmospheric Transmission (</w:t>
+      </w:r>
+      <w:r>
+        <w:t>MODTRAN</w:t>
+      </w:r>
+      <w:r>
+        <w:rPr>
+          <w:color w:val="FF0000"/>
+        </w:rPr>
+        <w:t>)</w:t>
+      </w:r>
+      <w:r>
+        <w:t xml:space="preserve"> </w:t>
+      </w:r>
+      <w:r>
+        <w:fldChar w:fldCharType="begin" w:fldLock="1"/>
+      </w:r>
+      <w:r>
+        <w:instrText>ADDIN CSL_CITATION { "citationItems" : [ { "id" : "ITEM-1", "itemData" : { "ISSN" : "0277786X", "abstract" : "MODTRAN4, the latest publicly released version of MODTRAN, provides many new and important options for modeling atmospheric radiation transport. A correlated-k algorithm improves multiple scattering, eliminates Curtis-Godson averaging, and introduces Beer's Law dependencies into the band model. An optimized 15 cm-1 band model provides over a 10-fold increase in speed over the standard MODTRAN 1 cm-1 band model with comparable accuracy when higher spectral resolution results are unnecessary. The MODTRAN ground surface has been upgraded to include the effects of Bidirectional Reflectance Distribution Functions (BRDFs) and Adjacency. The BRDFs are entered using standard parameterizations and are coupled into line-of-sight surface radiance calculations.", "author" : [ { "dropping-particle" : "", "family" : "Berk", "given" : "A.", "non-dropping-particle" : "", "parse-names" : false, "suffix" : "" }, { "dropping-particle" : "", "family" : "Anderson", "given" : "G. P.", "non-dropping-particle" : "", "parse-names" : false, "suffix" : "" }, { "dropping-particle" : "", "family" : "Bernstein", "given" : "L. S.", "non-dropping-particle" : "", "parse-names" : false, "suffix" : "" }, { "dropping-particle" : "", "family" : "Acharya", "given" : "P. K.", "non-dropping-particle" : "", "parse-names" : false, "suffix" : "" }, { "dropping-particle" : "", "family" : "Dothe", "given" : "H.", "non-dropping-particle" : "", "parse-names" : false, "suffix" : "" }, { "dropping-particle" : "", "family" : "Matthew", "given" : "M. W.", "non-dropping-particle" : "", "parse-names" : false, "suffix" : "" }, { "dropping-particle" : "", "family" : "Adler-Golden", "given" : "S. M.", "non-dropping-particle" : "", "parse-names" : false, "suffix" : "" }, { "dropping-particle" : "", "family" : "Chetwynd", "given" : "J. H.", "non-dropping-particle" : "", "parse-names" : false, "suffix" : "" }, { "dropping-particle" : "", "family" : "Richtsmeier", "given" : "S. C.", "non-dropping-particle" : "", "parse-names" : false, "suffix" : "" }, { "dropping-particle" : "", "family" : "Pukall", "given" : "B.", "non-dropping-particle" : "", "parse-names" : false, "suffix" : "" }, { "dropping-particle" : "", "family" : "Allred", "given" : "C. L.", "non-dropping-particle" : "", "parse-names" : false, "suffix" : "" }, { "dropping-particle" : "", "family" : "Jeong", "given" : "L. S.", "non-dropping-particle" : "", "parse-names" : false, "suffix" : "" }, { "dropping-particle" : "", "family" : "Hoke", "given" : "M. L.", "non-dropping-particle" : "", "parse-names" : false, "suffix" : "" } ], "container-title" : "Proceedings of SPIE - The International Society for Optical Engineering", "id" : "ITEM-1", "issued" : { "date-parts" : [ [ "1999", "7" ] ] }, "page" : "348-353", "publisher" : "Society of Photo-Optical Instrumentation Engineers", "publisher-place" : "Denver, CO", "title" : "MODTRAN4 radiative transfer modeling for atmospheric correction", "type" : "paper-conference", "volume" : "3756" }, "uris" : [ "http://www.mendeley.com/documents/?uuid=ebbba4ff-85cc-40e3-b993-e0a32e41ad90" ] } ], "mendeley" : { "formattedCitation" : "(Berk et al. 1999)", "plainTextFormattedCitation" : "(Berk et al. 1999)", "previouslyFormattedCitation" : "(Berk et al. 1999)" }, "properties" : {  }, "schema" : "https://github.com/citation-style-language/schema/raw/master/csl-citation.json" }</w:instrText>
+      </w:r>
+      <w:r>
+        <w:fldChar w:fldCharType="separate"/>
+      </w:r>
+      <w:r>
+        <w:rPr>
+          <w:noProof/>
+        </w:rPr>
+        <w:t>(Berk et al. 1999)</w:t>
+      </w:r>
+      <w:r>
+        <w:fldChar w:fldCharType="end"/>
+      </w:r>
+      <w:r>
+        <w:t xml:space="preserve"> and </w:t>
       </w:r>
       <w:r>
         <w:rPr>
           <w:rStyle w:val="st"/>
           <w:color w:val="FF0000"/>
         </w:rPr>
-        <w:t>oderate Resolution A</w:t>
-      </w:r>
-      <w:r>
-        <w:rPr>
-          <w:rStyle w:val="st"/>
-          <w:color w:val="FF0000"/>
-        </w:rPr>
-        <w:t>tmospheric T</w:t>
-      </w:r>
-      <w:r>
-        <w:rPr>
-          <w:rStyle w:val="st"/>
-          <w:color w:val="FF0000"/>
-        </w:rPr>
-        <w:t>rans</w:t>
-      </w:r>
-      <w:r>
-        <w:rPr>
-          <w:rStyle w:val="st"/>
-          <w:color w:val="FF0000"/>
-        </w:rPr>
-        <w:t>mission</w:t>
-      </w:r>
-      <w:r>
-        <w:rPr>
-          <w:rStyle w:val="st"/>
-          <w:color w:val="FF0000"/>
-        </w:rPr>
-        <w:t xml:space="preserve"> (</w:t>
-      </w:r>
-      <w:r>
-        <w:t>MODTRAN</w:t>
-      </w:r>
-      <w:r>
-        <w:rPr>
-          <w:color w:val="FF0000"/>
-        </w:rPr>
-        <w:t>)</w:t>
-      </w:r>
-      <w:r>
-        <w:t xml:space="preserve"> </w:t>
-      </w:r>
-      <w:r>
-        <w:fldChar w:fldCharType="begin" w:fldLock="1"/>
-      </w:r>
-      <w:r>
-        <w:instrText>ADDIN CSL_CITATION { "citationItems" : [ { "id" : "ITEM-1", "itemData" : { "ISSN" : "0277786X", "abstract" : "MODTRAN4, the latest publicly released version of MODTRAN, provides many new and important options for modeling atmospheric radiation transport. A correlated-k algorithm improves multiple scattering, eliminates Curtis-Godson averaging, and introduces Beer's Law dependencies into the band model. An optimized 15 cm-1 band model provides over a 10-fold increase in speed over the standard MODTRAN 1 cm-1 band model with comparable accuracy when higher spectral resolution results are unnecessary. The MODTRAN ground surface has been upgraded to include the effects of Bidirectional Reflectance Distribution Functions (BRDFs) and Adjacency. The BRDFs are entered using standard parameterizations and are coupled into line-of-sight surface radiance calculations.", "author" : [ { "dropping-particle" : "", "family" : "Berk", "given" : "A.", "non-dropping-particle" : "", "parse-names" : false, "suffix" : "" }, { "dropping-particle" : "", "family" : "Anderson", "given" : "G. P.", "non-dropping-particle" : "", "parse-names" : false, "suffix" : "" }, { "dropping-particle" : "", "family" : "Bernstein", "given" : "L. S.", "non-dropping-particle" : "", "parse-names" : false, "suffix" : "" }, { "dropping-particle" : "", "family" : "Acharya", "given" : "P. K.", "non-dropping-particle" : "", "parse-names" : false, "suffix" : "" }, { "dropping-particle" : "", "family" : "Dothe", "given" : "H.", "non-dropping-particle" : "", "parse-names" : false, "suffix" : "" }, { "dropping-particle" : "", "family" : "Matthew", "given" : "M. W.", "non-dropping-particle" : "", "parse-names" : false, "suffix" : "" }, { "dropping-particle" : "", "family" : "Adler-Golden", "given" : "S. M.", "non-dropping-particle" : "", "parse-names" : false, "suffix" : "" }, { "dropping-particle" : "", "family" : "Chetwynd", "given" : "J. H.", "non-dropping-particle" : "", "parse-names" : false, "suffix" : "" }, { "dropping-particle" : "", "family" : "Richtsmeier", "given" : "S. C.", "non-dropping-particle" : "", "parse-names" : false, "suffix" : "" }, { "dropping-particle" : "", "family" : "Pukall", "given" : "B.", "non-dropping-particle" : "", "parse-names" : false, "suffix" : "" }, { "dropping-particle" : "", "family" : "Allred", "given" : "C. L.", "non-dropping-particle" : "", "parse-names" : false, "suffix" : "" }, { "dropping-particle" : "", "family" : "Jeong", "given" : "L. S.", "non-dropping-particle" : "", "parse-names" : false, "suffix" : "" }, { "dropping-particle" : "", "family" : "Hoke", "given" : "M. L.", "non-dropping-particle" : "", "parse-names" : false, "suffix" : "" } ], "container-title" : "Proceedings of SPIE - The International Society for Optical Engineering", "id" : "ITEM-1", "issued" : { "date-parts" : [ [ "1999", "7" ] ] }, "page" : "348-353", "publisher" : "Society of Photo-Optical Instrumentation Engineers", "publisher-place" : "Denver, CO", "title" : "MODTRAN4 radiative transfer modeling for atmospheric correction", "type" : "paper-conference", "volume" : "3756" }, "uris" : [ "http://www.mendeley.com/documents/?uuid=ebbba4ff-85cc-40e3-b993-e0a32e41ad90" ] } ], "mendeley" : { "formattedCitation" : "(Berk et al. 1999)", "plainTextFormattedCitation" : "(Berk et al. 1999)", "previouslyFormattedCitation" : "(Berk et al. 1999)" }, "properties" : {  }, "schema" : "https://github.com/citation-style-language/schema/raw/master/csl-citation.json" }</w:instrText>
-      </w:r>
-      <w:r>
-        <w:fldChar w:fldCharType="separate"/>
-      </w:r>
-      <w:r>
-        <w:rPr>
-          <w:noProof/>
-        </w:rPr>
-        <w:t>(Berk et al. 1999)</w:t>
-      </w:r>
-      <w:r>
-        <w:fldChar w:fldCharType="end"/>
-      </w:r>
-      <w:r>
-        <w:t xml:space="preserve"> and </w:t>
-      </w:r>
-      <w:r>
-        <w:rPr>
-          <w:rStyle w:val="st"/>
-          <w:color w:val="FF0000"/>
-        </w:rPr>
-        <w:t>Second Simulation of a Satellite Signal in the Solar Spectrum</w:t>
-      </w:r>
-      <w:r>
-        <w:rPr>
-          <w:rStyle w:val="st"/>
-          <w:color w:val="FF0000"/>
-        </w:rPr>
-        <w:t xml:space="preserve"> (</w:t>
+        <w:t>Second Simulation of a Satellite Signal in the Solar Spectrum (</w:t>
       </w:r>
       <w:r>
         <w:t>6S</w:t>
@@ -4946,13 +4904,7 @@
                 <w:rPr>
                   <w:rFonts w:ascii="Cambria Math" w:hAnsi="Cambria Math"/>
                 </w:rPr>
-                <m:t>=</m:t>
-              </m:r>
-              <m:r>
-                <w:rPr>
-                  <w:rFonts w:ascii="Cambria Math" w:hAnsi="Cambria Math"/>
-                </w:rPr>
-                <m:t>[</m:t>
+                <m:t>=[</m:t>
               </m:r>
               <m:sSubSup>
                 <m:sSubSupPr>
@@ -4996,13 +4948,7 @@
                 <w:rPr>
                   <w:rFonts w:ascii="Cambria Math" w:hAnsi="Cambria Math"/>
                 </w:rPr>
-                <m:t xml:space="preserve"> </m:t>
-              </m:r>
-              <m:r>
-                <w:rPr>
-                  <w:rFonts w:ascii="Cambria Math" w:hAnsi="Cambria Math"/>
-                </w:rPr>
-                <m:t xml:space="preserve">  </m:t>
+                <m:t xml:space="preserve">   </m:t>
               </m:r>
             </m:oMath>
             <w:r>
@@ -8485,90 +8431,75 @@
       </w:r>
       <w:r>
         <w:rPr>
+          <w:color w:val="FF0000"/>
           <w:lang w:val="en-US"/>
         </w:rPr>
+        <w:t>°</w:t>
+      </w:r>
+      <w:r>
+        <w:t>, at a height of 5000 m above ground.  The DMC has a</w:t>
+      </w:r>
+      <w:r>
+        <w:t xml:space="preserve"> 69.3</w:t>
+      </w:r>
+      <w:r>
+        <w:rPr>
+          <w:color w:val="FF0000"/>
+          <w:lang w:val="en-US"/>
+        </w:rPr>
+        <w:t>°</w:t>
+      </w:r>
+      <w:r>
+        <w:t xml:space="preserve"> cross track </w:t>
+      </w:r>
+      <w:r>
+        <w:t>and</w:t>
+      </w:r>
+      <w:r>
+        <w:t xml:space="preserve"> 42</w:t>
+      </w:r>
+      <w:r>
+        <w:rPr>
+          <w:color w:val="FF0000"/>
+        </w:rPr>
+        <w:t>.0</w:t>
+      </w:r>
+      <w:r>
+        <w:rPr>
+          <w:color w:val="FF0000"/>
+          <w:lang w:val="en-US"/>
+        </w:rPr>
+        <w:t>°</w:t>
+      </w:r>
+      <w:r>
+        <w:t xml:space="preserve"> along track</w:t>
+      </w:r>
+      <w:r>
         <w:t xml:space="preserve"> </w:t>
       </w:r>
       <w:r>
         <w:rPr>
           <w:color w:val="FF0000"/>
-          <w:lang w:val="en-US"/>
-        </w:rPr>
-        <w:t>°</w:t>
-      </w:r>
-      <w:r>
-        <w:t>, at a height of 5000 m above ground.  The DMC has a</w:t>
-      </w:r>
-      <w:r>
-        <w:t xml:space="preserve"> 69.3</w:t>
-      </w:r>
-      <w:r>
-        <w:t xml:space="preserve"> </w:t>
-      </w:r>
-      <w:r>
-        <w:rPr>
-          <w:color w:val="FF0000"/>
-          <w:lang w:val="en-US"/>
-        </w:rPr>
-        <w:t>°</w:t>
-      </w:r>
-      <w:r>
-        <w:t xml:space="preserve"> cross track </w:t>
-      </w:r>
-      <w:r>
-        <w:t>and</w:t>
-      </w:r>
-      <w:r>
-        <w:t xml:space="preserve"> 42</w:t>
+        </w:rPr>
+        <w:t>field of view (</w:t>
+      </w:r>
+      <w:r>
+        <w:t>FOV</w:t>
+      </w:r>
+      <w:r>
+        <w:rPr>
+          <w:color w:val="FF0000"/>
+        </w:rPr>
+        <w:t>)</w:t>
+      </w:r>
+      <w:r>
+        <w:t>.  The campaigns were conducted on clear days and at times when the solar altitude was at least 30</w:t>
       </w:r>
       <w:r>
         <w:rPr>
           <w:color w:val="FF0000"/>
         </w:rPr>
         <w:t>.0</w:t>
-      </w:r>
-      <w:r>
-        <w:t xml:space="preserve"> </w:t>
-      </w:r>
-      <w:r>
-        <w:rPr>
-          <w:color w:val="FF0000"/>
-          <w:lang w:val="en-US"/>
-        </w:rPr>
-        <w:t>°</w:t>
-      </w:r>
-      <w:r>
-        <w:t xml:space="preserve"> along track</w:t>
-      </w:r>
-      <w:r>
-        <w:t xml:space="preserve"> </w:t>
-      </w:r>
-      <w:r>
-        <w:rPr>
-          <w:color w:val="FF0000"/>
-        </w:rPr>
-        <w:t>field of view (</w:t>
-      </w:r>
-      <w:r>
-        <w:t>FOV</w:t>
-      </w:r>
-      <w:r>
-        <w:rPr>
-          <w:color w:val="FF0000"/>
-        </w:rPr>
-        <w:t>)</w:t>
-      </w:r>
-      <w:r>
-        <w:t>.  The campaigns were conducted on clear days and at times when the solar altitude was at least 30</w:t>
-      </w:r>
-      <w:r>
-        <w:rPr>
-          <w:color w:val="FF0000"/>
-        </w:rPr>
-        <w:t>.0</w:t>
-      </w:r>
-      <w:r>
-        <w:t xml:space="preserve"> </w:t>
       </w:r>
       <w:r>
         <w:rPr>
@@ -10957,8 +10888,6 @@
       <w:r>
         <w:t xml:space="preserve">indicating correlation strength.  </w:t>
       </w:r>
-      <w:bookmarkStart w:id="62" w:name="_GoBack"/>
-      <w:bookmarkEnd w:id="62"/>
       <w:r>
         <w:fldChar w:fldCharType="begin"/>
       </w:r>
@@ -11098,118 +11027,120 @@
         <w:rPr>
           <w:color w:val="FF0000"/>
         </w:rPr>
-        <w:t>Figure</w:t>
-      </w:r>
-      <w:r>
-        <w:rPr>
-          <w:color w:val="FF0000"/>
-        </w:rPr>
+        <w:t xml:space="preserve">Figure </w:t>
+      </w:r>
+      <w:r>
+        <w:rPr>
+          <w:noProof/>
+          <w:color w:val="FF0000"/>
+        </w:rPr>
+        <w:t>8</w:t>
+      </w:r>
+      <w:r>
+        <w:rPr>
+          <w:color w:val="FF0000"/>
+        </w:rPr>
+        <w:fldChar w:fldCharType="end"/>
+      </w:r>
+      <w:r>
+        <w:rPr>
+          <w:color w:val="FF0000"/>
+        </w:rPr>
+        <w:t xml:space="preserve"> </w:t>
+      </w:r>
+      <w:r>
+        <w:rPr>
+          <w:color w:val="FF0000"/>
+        </w:rPr>
+        <w:fldChar w:fldCharType="begin"/>
+      </w:r>
+      <w:r>
+        <w:rPr>
+          <w:color w:val="FF0000"/>
+        </w:rPr>
+        <w:instrText xml:space="preserve"> REF _Ref447546798 \h  \* MERGEFORMAT </w:instrText>
+      </w:r>
+      <w:r>
+        <w:rPr>
+          <w:color w:val="FF0000"/>
+        </w:rPr>
+      </w:r>
+      <w:r>
+        <w:rPr>
+          <w:color w:val="FF0000"/>
+        </w:rPr>
+        <w:fldChar w:fldCharType="separate"/>
+      </w:r>
+      <w:r>
+        <w:rPr>
+          <w:color w:val="FF0000"/>
+          <w:lang w:val="en-US"/>
+        </w:rPr>
+        <w:t>and</w:t>
+      </w:r>
+      <w:r>
+        <w:rPr>
+          <w:color w:val="FF0000"/>
+        </w:rPr>
+        <w:t xml:space="preserve"> </w:t>
+      </w:r>
+      <w:r>
+        <w:rPr>
+          <w:noProof/>
+          <w:color w:val="FF0000"/>
+        </w:rPr>
+        <w:t>9</w:t>
+      </w:r>
+      <w:r>
+        <w:rPr>
+          <w:color w:val="FF0000"/>
+        </w:rPr>
+        <w:fldChar w:fldCharType="end"/>
+      </w:r>
+      <w:r>
+        <w:t xml:space="preserve">, the </w:t>
+      </w:r>
+      <w:proofErr w:type="spellStart"/>
+      <w:r>
+        <w:t>correlat</w:t>
+      </w:r>
+      <w:r>
         <w:t>s</w:t>
       </w:r>
       <w:r>
-        <w:rPr>
-          <w:color w:val="FF0000"/>
-        </w:rPr>
-        <w:t xml:space="preserve"> </w:t>
-      </w:r>
-      <w:r>
-        <w:rPr>
-          <w:noProof/>
-          <w:color w:val="FF0000"/>
-        </w:rPr>
-        <w:t>8</w:t>
-      </w:r>
-      <w:r>
-        <w:rPr>
-          <w:color w:val="FF0000"/>
-        </w:rPr>
+        <w:t>ion</w:t>
+      </w:r>
+      <w:proofErr w:type="spellEnd"/>
+      <w:r>
+        <w:t xml:space="preserve"> of the DMC and MODIS values is significantly improved when using the homogenised DMC surface reflectance rather than DN values.  This improvement in correlation is not unexpected, as </w:t>
+      </w:r>
+      <w:r>
+        <w:fldChar w:fldCharType="begin"/>
+      </w:r>
+      <w:r>
+        <w:instrText xml:space="preserve"> REF _Ref452304734 \h  \* MERGEFORMAT </w:instrText>
+      </w:r>
+      <w:r>
+        <w:fldChar w:fldCharType="separate"/>
+      </w:r>
+      <w:r>
+        <w:t xml:space="preserve">Figure </w:t>
+      </w:r>
+      <w:r>
+        <w:rPr>
+          <w:noProof/>
+        </w:rPr>
+        <w:t>9</w:t>
+      </w:r>
+      <w:r>
         <w:fldChar w:fldCharType="end"/>
       </w:r>
       <w:r>
-        <w:rPr>
-          <w:color w:val="FF0000"/>
-        </w:rPr>
-        <w:t xml:space="preserve"> </w:t>
-      </w:r>
-      <w:r>
-        <w:rPr>
-          <w:color w:val="FF0000"/>
-        </w:rPr>
-        <w:fldChar w:fldCharType="begin"/>
-      </w:r>
-      <w:r>
-        <w:rPr>
-          <w:color w:val="FF0000"/>
-        </w:rPr>
-        <w:instrText xml:space="preserve"> REF _Ref447546798 \h  \* MERGEFORMAT </w:instrText>
-      </w:r>
-      <w:r>
-        <w:rPr>
-          <w:color w:val="FF0000"/>
-        </w:rPr>
-      </w:r>
-      <w:r>
-        <w:rPr>
-          <w:color w:val="FF0000"/>
-        </w:rPr>
-        <w:fldChar w:fldCharType="separate"/>
-      </w:r>
-      <w:r>
-        <w:rPr>
-          <w:color w:val="FF0000"/>
-          <w:lang w:val="en-US"/>
-        </w:rPr>
-        <w:t>–</w:t>
-      </w:r>
-      <w:r>
-        <w:rPr>
-          <w:color w:val="FF0000"/>
-        </w:rPr>
-        <w:t xml:space="preserve"> </w:t>
-      </w:r>
-      <w:r>
-        <w:rPr>
-          <w:noProof/>
-          <w:color w:val="FF0000"/>
-        </w:rPr>
-        <w:t>9</w:t>
-      </w:r>
-      <w:r>
-        <w:rPr>
-          <w:color w:val="FF0000"/>
-        </w:rPr>
-        <w:fldChar w:fldCharType="end"/>
-      </w:r>
-      <w:r>
-        <w:t xml:space="preserve">, the correlation of the DMC and MODIS values is significantly improved when using the homogenised DMC surface reflectance rather than DN values.  This improvement in correlation is not unexpected, as </w:t>
-      </w:r>
-      <w:r>
-        <w:fldChar w:fldCharType="begin"/>
-      </w:r>
-      <w:r>
-        <w:instrText xml:space="preserve"> REF _Ref452304734 \h  \* MERGEFORMAT </w:instrText>
-      </w:r>
-      <w:r>
-        <w:fldChar w:fldCharType="separate"/>
-      </w:r>
-      <w:r>
-        <w:t xml:space="preserve">Figure </w:t>
-      </w:r>
-      <w:r>
-        <w:rPr>
-          <w:noProof/>
-        </w:rPr>
-        <w:t>9</w:t>
-      </w:r>
-      <w:r>
-        <w:fldChar w:fldCharType="end"/>
-      </w:r>
-      <w:r>
-        <w:t xml:space="preserve"> is effectively comparing calibrated values to the values that were used for calibration.  Nevertheless, this comparison serves as a general check on the validity of the method and as an indication of the effect of spline interpolation between the disparate MODIS and DMC resolutions.  MAD, RMS and </w:t>
+        <w:t xml:space="preserve"> is effectively comparing calibrated values to the values that were used for calibration.  Nevertheless, this comparison serves as a general check on the validity of the method and as an indication of the effect of spline interpolation between the disparate MODIS and DMC resolutions.  MAD, </w:t>
       </w:r>
       <w:r>
         <w:lastRenderedPageBreak/>
-        <w:t xml:space="preserve">coefficient of determination statistics are given for the DMC and MODIS surface reflectance values in </w:t>
+        <w:t xml:space="preserve">RMS and coefficient of determination statistics are given for the DMC and MODIS surface reflectance values in </w:t>
       </w:r>
       <w:r>
         <w:fldChar w:fldCharType="begin"/>
@@ -11271,12 +11202,12 @@
         <w:pStyle w:val="ThesisBody"/>
         <w:keepNext/>
       </w:pPr>
-      <w:bookmarkStart w:id="63" w:name="_Toc524962819"/>
+      <w:bookmarkStart w:id="62" w:name="_Toc524962819"/>
       <w:r>
         <w:t>[</w:t>
       </w:r>
-      <w:bookmarkStart w:id="64" w:name="_Ref447548615"/>
-      <w:bookmarkStart w:id="65" w:name="_Toc448324357"/>
+      <w:bookmarkStart w:id="63" w:name="_Ref447548615"/>
+      <w:bookmarkStart w:id="64" w:name="_Toc448324357"/>
       <w:r>
         <w:t xml:space="preserve">Figure </w:t>
       </w:r>
@@ -11298,12 +11229,12 @@
       <w:r>
         <w:fldChar w:fldCharType="end"/>
       </w:r>
+      <w:bookmarkEnd w:id="63"/>
+      <w:r>
+        <w:t>.  DMC DN values and MODIS surface reflectance correlation</w:t>
+      </w:r>
       <w:bookmarkEnd w:id="64"/>
       <w:r>
-        <w:t>.  DMC DN values and MODIS surface reflectance correlation</w:t>
-      </w:r>
-      <w:bookmarkEnd w:id="65"/>
-      <w:r>
         <w:rPr>
           <w:color w:val="FF0000"/>
         </w:rPr>
@@ -11312,7 +11243,7 @@
       <w:r>
         <w:t>]</w:t>
       </w:r>
-      <w:bookmarkEnd w:id="63"/>
+      <w:bookmarkEnd w:id="62"/>
     </w:p>
     <w:p>
       <w:pPr>
@@ -11325,13 +11256,13 @@
         <w:pStyle w:val="Newparagraph"/>
         <w:ind w:firstLine="0"/>
       </w:pPr>
-      <w:bookmarkStart w:id="66" w:name="_Toc524962820"/>
+      <w:bookmarkStart w:id="65" w:name="_Toc524962820"/>
       <w:r>
         <w:t>[</w:t>
       </w:r>
-      <w:bookmarkStart w:id="67" w:name="_Ref447546798"/>
-      <w:bookmarkStart w:id="68" w:name="_Ref452304734"/>
-      <w:bookmarkStart w:id="69" w:name="_Toc448324358"/>
+      <w:bookmarkStart w:id="66" w:name="_Ref447546798"/>
+      <w:bookmarkStart w:id="67" w:name="_Ref452304734"/>
+      <w:bookmarkStart w:id="68" w:name="_Toc448324358"/>
       <w:r>
         <w:t xml:space="preserve">Figure </w:t>
       </w:r>
@@ -11353,13 +11284,13 @@
       <w:r>
         <w:fldChar w:fldCharType="end"/>
       </w:r>
+      <w:bookmarkEnd w:id="66"/>
       <w:bookmarkEnd w:id="67"/>
+      <w:r>
+        <w:t>.  DMC homogenised mosaic and MODIS surface reflectance correlation</w:t>
+      </w:r>
       <w:bookmarkEnd w:id="68"/>
       <w:r>
-        <w:t>.  DMC homogenised mosaic and MODIS surface reflectance correlation</w:t>
-      </w:r>
-      <w:bookmarkEnd w:id="69"/>
-      <w:r>
         <w:t xml:space="preserve"> </w:t>
       </w:r>
       <w:r>
@@ -11377,7 +11308,7 @@
       <w:r>
         <w:t>]</w:t>
       </w:r>
-      <w:bookmarkEnd w:id="66"/>
+      <w:bookmarkEnd w:id="65"/>
       <w:r>
         <w:t xml:space="preserve"> </w:t>
       </w:r>
@@ -11393,13 +11324,13 @@
         <w:pStyle w:val="Newparagraph"/>
         <w:ind w:firstLine="0"/>
       </w:pPr>
-      <w:bookmarkStart w:id="70" w:name="_Toc524600561"/>
+      <w:bookmarkStart w:id="69" w:name="_Toc524600561"/>
       <w:r>
         <w:t>[</w:t>
       </w:r>
-      <w:bookmarkStart w:id="71" w:name="_Ref447552510"/>
-      <w:bookmarkStart w:id="72" w:name="_Ref447552506"/>
-      <w:bookmarkStart w:id="73" w:name="_Toc448324324"/>
+      <w:bookmarkStart w:id="70" w:name="_Ref447552510"/>
+      <w:bookmarkStart w:id="71" w:name="_Ref447552506"/>
+      <w:bookmarkStart w:id="72" w:name="_Toc448324324"/>
       <w:r>
         <w:t xml:space="preserve">Table </w:t>
       </w:r>
@@ -11421,36 +11352,36 @@
       <w:r>
         <w:fldChar w:fldCharType="end"/>
       </w:r>
+      <w:bookmarkEnd w:id="70"/>
+      <w:r>
+        <w:t>.  Statistical comparison between MODIS and DMC surface reflectance images</w:t>
+      </w:r>
       <w:bookmarkEnd w:id="71"/>
-      <w:r>
-        <w:t>.  Statistical comparison between MODIS and DMC surface reflectance images</w:t>
-      </w:r>
       <w:bookmarkEnd w:id="72"/>
+      <w:r>
+        <w:t>]</w:t>
+      </w:r>
+      <w:bookmarkEnd w:id="69"/>
+    </w:p>
+    <w:p>
+      <w:pPr>
+        <w:pStyle w:val="Newparagraph"/>
+      </w:pPr>
+    </w:p>
+    <w:p>
+      <w:pPr>
+        <w:pStyle w:val="Heading2"/>
+      </w:pPr>
+      <w:bookmarkStart w:id="73" w:name="_Toc448324298"/>
+      <w:bookmarkStart w:id="74" w:name="_Ref513023287"/>
+      <w:bookmarkStart w:id="75" w:name="_Ref513816074"/>
+      <w:r>
+        <w:t>SPOT 5 Statistical Comparison</w:t>
+      </w:r>
+      <w:bookmarkEnd w:id="61"/>
       <w:bookmarkEnd w:id="73"/>
-      <w:r>
-        <w:t>]</w:t>
-      </w:r>
-      <w:bookmarkEnd w:id="70"/>
-    </w:p>
-    <w:p>
-      <w:pPr>
-        <w:pStyle w:val="Newparagraph"/>
-      </w:pPr>
-    </w:p>
-    <w:p>
-      <w:pPr>
-        <w:pStyle w:val="Heading2"/>
-      </w:pPr>
-      <w:bookmarkStart w:id="74" w:name="_Toc448324298"/>
-      <w:bookmarkStart w:id="75" w:name="_Ref513023287"/>
-      <w:bookmarkStart w:id="76" w:name="_Ref513816074"/>
-      <w:r>
-        <w:t>SPOT 5 Statistical Comparison</w:t>
-      </w:r>
-      <w:bookmarkEnd w:id="61"/>
       <w:bookmarkEnd w:id="74"/>
       <w:bookmarkEnd w:id="75"/>
-      <w:bookmarkEnd w:id="76"/>
     </w:p>
     <w:p>
       <w:pPr>
@@ -11772,19 +11703,7 @@
         <w:rPr>
           <w:color w:val="FF0000"/>
         </w:rPr>
-        <w:t>Figure</w:t>
-      </w:r>
-      <w:r>
-        <w:rPr>
-          <w:color w:val="FF0000"/>
-        </w:rPr>
-        <w:t>s</w:t>
-      </w:r>
-      <w:r>
-        <w:rPr>
-          <w:color w:val="FF0000"/>
-        </w:rPr>
-        <w:t xml:space="preserve"> </w:t>
+        <w:t xml:space="preserve">Figure </w:t>
       </w:r>
       <w:r>
         <w:rPr>
@@ -12052,19 +11971,7 @@
         <w:rPr>
           <w:color w:val="FF0000"/>
         </w:rPr>
-        <w:t>Figure</w:t>
-      </w:r>
-      <w:r>
-        <w:rPr>
-          <w:color w:val="FF0000"/>
-        </w:rPr>
-        <w:t>s</w:t>
-      </w:r>
-      <w:r>
-        <w:rPr>
-          <w:color w:val="FF0000"/>
-        </w:rPr>
-        <w:t xml:space="preserve"> </w:t>
+        <w:t xml:space="preserve">Figure </w:t>
       </w:r>
       <w:r>
         <w:rPr>
@@ -12466,17 +12373,17 @@
       <w:pPr>
         <w:pStyle w:val="1TeksCharChar"/>
       </w:pPr>
-      <w:bookmarkStart w:id="77" w:name="_Toc524962821"/>
+      <w:bookmarkStart w:id="76" w:name="_Toc524962821"/>
       <w:r>
         <w:rPr>
           <w:color w:val="FF0000"/>
         </w:rPr>
         <w:t>[</w:t>
       </w:r>
-      <w:bookmarkStart w:id="78" w:name="_Ref391064113"/>
-      <w:bookmarkStart w:id="79" w:name="_Toc448324359"/>
-      <w:bookmarkStart w:id="80" w:name="_Toc391220531"/>
-      <w:bookmarkStart w:id="81" w:name="_Toc394582254"/>
+      <w:bookmarkStart w:id="77" w:name="_Ref391064113"/>
+      <w:bookmarkStart w:id="78" w:name="_Toc448324359"/>
+      <w:bookmarkStart w:id="79" w:name="_Toc391220531"/>
+      <w:bookmarkStart w:id="80" w:name="_Toc394582254"/>
       <w:r>
         <w:rPr>
           <w:color w:val="FF0000"/>
@@ -12514,69 +12421,69 @@
         </w:rPr>
         <w:fldChar w:fldCharType="end"/>
       </w:r>
+      <w:bookmarkEnd w:id="77"/>
+      <w:r>
+        <w:rPr>
+          <w:color w:val="FF0000"/>
+        </w:rPr>
+        <w:t>.  DMC and SPOT 5 surface reflectance comparison with (a) DMC homogenised mosaic masked to SPOT 5 extent; (b) SPOT 5 surface reflectance image; and (c) contrast stretched absolute difference image</w:t>
+      </w:r>
       <w:bookmarkEnd w:id="78"/>
-      <w:r>
-        <w:rPr>
-          <w:color w:val="FF0000"/>
-        </w:rPr>
-        <w:t>.  DMC and SPOT 5 surface reflectance comparison with (a) DMC homogenised mosaic masked to SPOT 5 extent; (b) SPOT 5 surface reflectance image; and (c) contrast stretched absolute difference image</w:t>
-      </w:r>
       <w:bookmarkEnd w:id="79"/>
       <w:bookmarkEnd w:id="80"/>
+      <w:r>
+        <w:rPr>
+          <w:color w:val="FF0000"/>
+        </w:rPr>
+        <w:t>]</w:t>
+      </w:r>
+      <w:bookmarkEnd w:id="76"/>
+    </w:p>
+    <w:p/>
+    <w:p>
+      <w:bookmarkStart w:id="81" w:name="_Toc524962822"/>
+      <w:r>
+        <w:t>[</w:t>
+      </w:r>
+      <w:bookmarkStart w:id="82" w:name="_Ref447606984"/>
+      <w:bookmarkStart w:id="83" w:name="_Ref452304797"/>
+      <w:bookmarkStart w:id="84" w:name="_Ref447557093"/>
+      <w:bookmarkStart w:id="85" w:name="_Toc448324360"/>
+      <w:r>
+        <w:t xml:space="preserve">Figure </w:t>
+      </w:r>
+      <w:r>
+        <w:fldChar w:fldCharType="begin"/>
+      </w:r>
+      <w:r>
+        <w:instrText xml:space="preserve"> SEQ Figure \* ARABIC </w:instrText>
+      </w:r>
+      <w:r>
+        <w:fldChar w:fldCharType="separate"/>
+      </w:r>
+      <w:r>
+        <w:rPr>
+          <w:noProof/>
+        </w:rPr>
+        <w:t>11</w:t>
+      </w:r>
+      <w:r>
+        <w:fldChar w:fldCharType="end"/>
+      </w:r>
+      <w:bookmarkEnd w:id="82"/>
+      <w:bookmarkEnd w:id="83"/>
+      <w:r>
+        <w:t xml:space="preserve">.  DMC and SPOT 5 </w:t>
+      </w:r>
+      <w:bookmarkEnd w:id="84"/>
+      <w:r>
+        <w:t>RSRs</w:t>
+      </w:r>
+      <w:bookmarkEnd w:id="85"/>
+      <w:r>
+        <w:t>]</w:t>
+      </w:r>
       <w:bookmarkEnd w:id="81"/>
-      <w:r>
-        <w:rPr>
-          <w:color w:val="FF0000"/>
-        </w:rPr>
-        <w:t>]</w:t>
-      </w:r>
-      <w:bookmarkEnd w:id="77"/>
-    </w:p>
-    <w:p/>
-    <w:p>
-      <w:bookmarkStart w:id="82" w:name="_Toc524962822"/>
-      <w:r>
-        <w:t>[</w:t>
-      </w:r>
-      <w:bookmarkStart w:id="83" w:name="_Ref447606984"/>
-      <w:bookmarkStart w:id="84" w:name="_Ref452304797"/>
-      <w:bookmarkStart w:id="85" w:name="_Ref447557093"/>
-      <w:bookmarkStart w:id="86" w:name="_Toc448324360"/>
-      <w:r>
-        <w:t xml:space="preserve">Figure </w:t>
-      </w:r>
-      <w:r>
-        <w:fldChar w:fldCharType="begin"/>
-      </w:r>
-      <w:r>
-        <w:instrText xml:space="preserve"> SEQ Figure \* ARABIC </w:instrText>
-      </w:r>
-      <w:r>
-        <w:fldChar w:fldCharType="separate"/>
-      </w:r>
-      <w:r>
-        <w:rPr>
-          <w:noProof/>
-        </w:rPr>
-        <w:t>11</w:t>
-      </w:r>
-      <w:r>
-        <w:fldChar w:fldCharType="end"/>
-      </w:r>
-      <w:bookmarkEnd w:id="83"/>
-      <w:bookmarkEnd w:id="84"/>
-      <w:r>
-        <w:t xml:space="preserve">.  DMC and SPOT 5 </w:t>
-      </w:r>
-      <w:bookmarkEnd w:id="85"/>
-      <w:r>
-        <w:t>RSRs</w:t>
-      </w:r>
-      <w:bookmarkEnd w:id="86"/>
-      <w:r>
-        <w:t>]</w:t>
-      </w:r>
-      <w:bookmarkEnd w:id="82"/>
     </w:p>
     <w:p>
       <w:pPr>
@@ -12589,12 +12496,12 @@
         <w:pStyle w:val="Newparagraph"/>
         <w:ind w:firstLine="0"/>
       </w:pPr>
-      <w:bookmarkStart w:id="87" w:name="_Toc524962823"/>
+      <w:bookmarkStart w:id="86" w:name="_Toc524962823"/>
       <w:r>
         <w:t>[</w:t>
       </w:r>
-      <w:bookmarkStart w:id="88" w:name="_Ref447612399"/>
-      <w:bookmarkStart w:id="89" w:name="_Toc448324361"/>
+      <w:bookmarkStart w:id="87" w:name="_Ref447612399"/>
+      <w:bookmarkStart w:id="88" w:name="_Toc448324361"/>
       <w:r>
         <w:t xml:space="preserve">Figure </w:t>
       </w:r>
@@ -12616,12 +12523,12 @@
       <w:r>
         <w:fldChar w:fldCharType="end"/>
       </w:r>
+      <w:bookmarkEnd w:id="87"/>
+      <w:r>
+        <w:t>.  DMC DN mosaic and SPOT 5 surface reflectance correlation</w:t>
+      </w:r>
       <w:bookmarkEnd w:id="88"/>
       <w:r>
-        <w:t>.  DMC DN mosaic and SPOT 5 surface reflectance correlation</w:t>
-      </w:r>
-      <w:bookmarkEnd w:id="89"/>
-      <w:r>
         <w:rPr>
           <w:color w:val="FF0000"/>
         </w:rPr>
@@ -12630,7 +12537,7 @@
       <w:r>
         <w:t>]</w:t>
       </w:r>
-      <w:bookmarkEnd w:id="87"/>
+      <w:bookmarkEnd w:id="86"/>
     </w:p>
     <w:p>
       <w:pPr>
@@ -12643,12 +12550,12 @@
         <w:pStyle w:val="Newparagraph"/>
         <w:ind w:firstLine="0"/>
       </w:pPr>
-      <w:bookmarkStart w:id="90" w:name="_Toc524962824"/>
+      <w:bookmarkStart w:id="89" w:name="_Toc524962824"/>
       <w:r>
         <w:t>[</w:t>
       </w:r>
-      <w:bookmarkStart w:id="91" w:name="_Ref447612403"/>
-      <w:bookmarkStart w:id="92" w:name="_Toc448324362"/>
+      <w:bookmarkStart w:id="90" w:name="_Ref447612403"/>
+      <w:bookmarkStart w:id="91" w:name="_Toc448324362"/>
       <w:r>
         <w:t xml:space="preserve">Figure </w:t>
       </w:r>
@@ -12670,12 +12577,12 @@
       <w:r>
         <w:fldChar w:fldCharType="end"/>
       </w:r>
+      <w:bookmarkEnd w:id="90"/>
+      <w:r>
+        <w:t>.  DMC homogenised mosaic and SPOT 5 surface reflectance correlation</w:t>
+      </w:r>
       <w:bookmarkEnd w:id="91"/>
       <w:r>
-        <w:t>.  DMC homogenised mosaic and SPOT 5 surface reflectance correlation</w:t>
-      </w:r>
-      <w:bookmarkEnd w:id="92"/>
-      <w:r>
         <w:t xml:space="preserve"> </w:t>
       </w:r>
       <w:r>
@@ -12687,7 +12594,7 @@
       <w:r>
         <w:t>]</w:t>
       </w:r>
-      <w:bookmarkEnd w:id="90"/>
+      <w:bookmarkEnd w:id="89"/>
       <w:r>
         <w:t xml:space="preserve"> </w:t>
       </w:r>
@@ -12703,11 +12610,11 @@
         <w:pStyle w:val="Newparagraph"/>
         <w:ind w:firstLine="0"/>
       </w:pPr>
-      <w:bookmarkStart w:id="93" w:name="_Toc524962825"/>
+      <w:bookmarkStart w:id="92" w:name="_Toc524962825"/>
       <w:r>
         <w:t>[</w:t>
       </w:r>
-      <w:bookmarkStart w:id="94" w:name="_Ref475458708"/>
+      <w:bookmarkStart w:id="93" w:name="_Ref475458708"/>
       <w:r>
         <w:t xml:space="preserve">Figure </w:t>
       </w:r>
@@ -12729,7 +12636,7 @@
       <w:r>
         <w:fldChar w:fldCharType="end"/>
       </w:r>
-      <w:bookmarkEnd w:id="94"/>
+      <w:bookmarkEnd w:id="93"/>
       <w:r>
         <w:t>.  MODIS and SPOT 5 surface reflectance correlation</w:t>
       </w:r>
@@ -12745,7 +12652,7 @@
       <w:r>
         <w:t>]</w:t>
       </w:r>
-      <w:bookmarkEnd w:id="93"/>
+      <w:bookmarkEnd w:id="92"/>
     </w:p>
     <w:p>
       <w:pPr>
@@ -12758,11 +12665,11 @@
         <w:pStyle w:val="Newparagraph"/>
         <w:ind w:firstLine="0"/>
       </w:pPr>
-      <w:bookmarkStart w:id="95" w:name="_Toc524600562"/>
+      <w:bookmarkStart w:id="94" w:name="_Toc524600562"/>
       <w:r>
         <w:t>[</w:t>
       </w:r>
-      <w:bookmarkStart w:id="96" w:name="_Ref475460203"/>
+      <w:bookmarkStart w:id="95" w:name="_Ref475460203"/>
       <w:r>
         <w:t xml:space="preserve">Table </w:t>
       </w:r>
@@ -12784,7 +12691,7 @@
       <w:r>
         <w:fldChar w:fldCharType="end"/>
       </w:r>
-      <w:bookmarkEnd w:id="96"/>
+      <w:bookmarkEnd w:id="95"/>
       <w:r>
         <w:t xml:space="preserve">. </w:t>
       </w:r>
@@ -12794,7 +12701,7 @@
       <w:r>
         <w:t>Statistical comparison between SPOT 5 and MODIS surface reflectance images]</w:t>
       </w:r>
-      <w:bookmarkEnd w:id="95"/>
+      <w:bookmarkEnd w:id="94"/>
     </w:p>
     <w:p>
       <w:pPr>
@@ -12807,13 +12714,13 @@
         <w:pStyle w:val="Newparagraph"/>
         <w:ind w:firstLine="0"/>
       </w:pPr>
-      <w:bookmarkStart w:id="97" w:name="_Toc524600563"/>
+      <w:bookmarkStart w:id="96" w:name="_Toc524600563"/>
       <w:r>
         <w:t>[</w:t>
       </w:r>
-      <w:bookmarkStart w:id="98" w:name="_Ref447556200"/>
-      <w:bookmarkStart w:id="99" w:name="_Ref452304869"/>
-      <w:bookmarkStart w:id="100" w:name="_Toc448324325"/>
+      <w:bookmarkStart w:id="97" w:name="_Ref447556200"/>
+      <w:bookmarkStart w:id="98" w:name="_Ref452304869"/>
+      <w:bookmarkStart w:id="99" w:name="_Toc448324325"/>
       <w:r>
         <w:t xml:space="preserve">Table </w:t>
       </w:r>
@@ -12835,22 +12742,22 @@
       <w:r>
         <w:fldChar w:fldCharType="end"/>
       </w:r>
+      <w:bookmarkEnd w:id="97"/>
       <w:bookmarkEnd w:id="98"/>
+      <w:r>
+        <w:t>.</w:t>
+      </w:r>
+      <w:r>
+        <w:t xml:space="preserve"> </w:t>
+      </w:r>
+      <w:r>
+        <w:t xml:space="preserve"> Statistical comparison between SPOT 5 and DMC surface reflectance images</w:t>
+      </w:r>
       <w:bookmarkEnd w:id="99"/>
       <w:r>
-        <w:t>.</w:t>
-      </w:r>
-      <w:r>
-        <w:t xml:space="preserve"> </w:t>
-      </w:r>
-      <w:r>
-        <w:t xml:space="preserve"> Statistical comparison between SPOT 5 and DMC surface reflectance images</w:t>
-      </w:r>
-      <w:bookmarkEnd w:id="100"/>
-      <w:r>
         <w:t>]</w:t>
       </w:r>
-      <w:bookmarkEnd w:id="97"/>
+      <w:bookmarkEnd w:id="96"/>
     </w:p>
     <w:p>
       <w:pPr>
@@ -12863,11 +12770,11 @@
         <w:pStyle w:val="Newparagraph"/>
         <w:ind w:firstLine="0"/>
       </w:pPr>
-      <w:bookmarkStart w:id="101" w:name="_Toc524962826"/>
+      <w:bookmarkStart w:id="100" w:name="_Toc524962826"/>
       <w:r>
         <w:t>[</w:t>
       </w:r>
-      <w:bookmarkStart w:id="102" w:name="_Ref513025286"/>
+      <w:bookmarkStart w:id="101" w:name="_Ref513025286"/>
       <w:r>
         <w:t xml:space="preserve">Figure </w:t>
       </w:r>
@@ -12889,7 +12796,7 @@
       <w:r>
         <w:fldChar w:fldCharType="end"/>
       </w:r>
-      <w:bookmarkEnd w:id="102"/>
+      <w:bookmarkEnd w:id="101"/>
       <w:r>
         <w:t xml:space="preserve">.  </w:t>
       </w:r>
@@ -12899,7 +12806,7 @@
       <w:r>
         <w:t>]</w:t>
       </w:r>
-      <w:bookmarkEnd w:id="101"/>
+      <w:bookmarkEnd w:id="100"/>
     </w:p>
     <w:p>
       <w:pPr>
@@ -12912,12 +12819,12 @@
         <w:pStyle w:val="Newparagraph"/>
         <w:ind w:firstLine="0"/>
       </w:pPr>
-      <w:bookmarkStart w:id="103" w:name="_Toc524962827"/>
+      <w:bookmarkStart w:id="102" w:name="_Toc524962827"/>
       <w:r>
         <w:t>[</w:t>
       </w:r>
-      <w:bookmarkStart w:id="104" w:name="_Ref475615975"/>
-      <w:bookmarkStart w:id="105" w:name="_Ref475615969"/>
+      <w:bookmarkStart w:id="103" w:name="_Ref475615975"/>
+      <w:bookmarkStart w:id="104" w:name="_Ref475615969"/>
       <w:r>
         <w:t xml:space="preserve">Figure </w:t>
       </w:r>
@@ -12939,148 +12846,158 @@
       <w:r>
         <w:fldChar w:fldCharType="end"/>
       </w:r>
+      <w:bookmarkEnd w:id="103"/>
+      <w:r>
+        <w:t>.  Comparison of DMC and SPOT 5 spectra</w:t>
+      </w:r>
       <w:bookmarkEnd w:id="104"/>
       <w:r>
-        <w:t>.  Comparison of DMC and SPOT 5 spectra</w:t>
+        <w:rPr>
+          <w:color w:val="FF0000"/>
+        </w:rPr>
+        <w:t xml:space="preserve"> for</w:t>
+      </w:r>
+      <w:r>
+        <w:rPr>
+          <w:color w:val="FF0000"/>
+        </w:rPr>
+        <w:t xml:space="preserve"> (a) water, (b) bright sand, (c) bare ground, (d) vegetation </w:t>
+      </w:r>
+      <w:r>
+        <w:rPr>
+          <w:color w:val="FF0000"/>
+        </w:rPr>
+        <w:t>type 1</w:t>
+      </w:r>
+      <w:r>
+        <w:rPr>
+          <w:color w:val="FF0000"/>
+        </w:rPr>
+        <w:t xml:space="preserve"> and (e) vegetation </w:t>
+      </w:r>
+      <w:r>
+        <w:rPr>
+          <w:color w:val="FF0000"/>
+        </w:rPr>
+        <w:t xml:space="preserve">type </w:t>
+      </w:r>
+      <w:r>
+        <w:rPr>
+          <w:color w:val="FF0000"/>
+        </w:rPr>
+        <w:t>2 surfaces</w:t>
+      </w:r>
+      <w:r>
+        <w:t>]</w:t>
+      </w:r>
+      <w:bookmarkEnd w:id="102"/>
+      <w:r>
+        <w:t xml:space="preserve"> </w:t>
+      </w:r>
+    </w:p>
+    <w:p>
+      <w:pPr>
+        <w:pStyle w:val="Newparagraph"/>
+      </w:pPr>
+    </w:p>
+    <w:p>
+      <w:pPr>
+        <w:pStyle w:val="Heading1"/>
+      </w:pPr>
+      <w:bookmarkStart w:id="105" w:name="_Ref452458695"/>
+      <w:r>
+        <w:t>Conclusions</w:t>
       </w:r>
       <w:bookmarkEnd w:id="105"/>
-      <w:r>
-        <w:rPr>
-          <w:color w:val="FF0000"/>
-        </w:rPr>
-        <w:t xml:space="preserve"> for</w:t>
-      </w:r>
-      <w:r>
-        <w:rPr>
-          <w:color w:val="FF0000"/>
-        </w:rPr>
-        <w:t xml:space="preserve"> (a) water, (b) bright sand, (c) bare ground, (d) vegetation </w:t>
-      </w:r>
-      <w:r>
-        <w:rPr>
-          <w:color w:val="FF0000"/>
-        </w:rPr>
-        <w:t>type 1</w:t>
-      </w:r>
-      <w:r>
-        <w:rPr>
-          <w:color w:val="FF0000"/>
-        </w:rPr>
-        <w:t xml:space="preserve"> and (e) vegetation </w:t>
-      </w:r>
-      <w:r>
-        <w:rPr>
-          <w:color w:val="FF0000"/>
-        </w:rPr>
-        <w:t xml:space="preserve">type </w:t>
-      </w:r>
-      <w:r>
-        <w:rPr>
-          <w:color w:val="FF0000"/>
-        </w:rPr>
-        <w:t>2 surfaces</w:t>
-      </w:r>
-      <w:r>
-        <w:t>]</w:t>
-      </w:r>
-      <w:bookmarkEnd w:id="103"/>
+    </w:p>
+    <w:p>
+      <w:pPr>
+        <w:pStyle w:val="Paragraph"/>
+      </w:pPr>
+      <w:r>
+        <w:t xml:space="preserve">This study proposes a method of homogenising surface reflectance in aerial imagery by calibrating </w:t>
+      </w:r>
+      <w:r>
+        <w:t>to a</w:t>
+      </w:r>
+      <w:r>
+        <w:t xml:space="preserve"> coarse-resolution,</w:t>
+      </w:r>
+      <w:r>
+        <w:t xml:space="preserve"> concurrent</w:t>
+      </w:r>
+      <w:r>
+        <w:t xml:space="preserve"> and collocated</w:t>
+      </w:r>
       <w:r>
         <w:t xml:space="preserve"> </w:t>
       </w:r>
+      <w:r>
+        <w:t xml:space="preserve">satellite </w:t>
+      </w:r>
+      <w:r>
+        <w:t>image</w:t>
+      </w:r>
+      <w:r>
+        <w:t xml:space="preserve"> that has already been corrected for atmospheric and BRDF effects.  It is shown that a spatially varying linear model can be used to approximate the relationship between the DN measured by the aerial sensor and the surface reflectance of the satellite image.  The parameters of the model are estimated for each satellite pixel location using least squares</w:t>
+      </w:r>
+      <w:r>
+        <w:t xml:space="preserve"> regression</w:t>
+      </w:r>
+      <w:r>
+        <w:t xml:space="preserve"> inside a small sliding window.  The method is limited by the low resolution of the satellite reference image.  The effects of viewing geometry and land cover variations below the scale of a reference pixel are averaged out.  Only gradual BRDF and atmospheric variations that can be captured by the coarser resolution of the reference image are compensated for.  </w:t>
+      </w:r>
+      <w:r>
+        <w:t xml:space="preserve">  </w:t>
+      </w:r>
+    </w:p>
+    <w:p>
+      <w:pPr>
+        <w:pStyle w:val="Paragraph"/>
+      </w:pPr>
     </w:p>
     <w:p>
       <w:pPr>
         <w:pStyle w:val="Newparagraph"/>
       </w:pPr>
-    </w:p>
-    <w:p>
-      <w:pPr>
-        <w:pStyle w:val="Heading1"/>
-      </w:pPr>
-      <w:bookmarkStart w:id="106" w:name="_Ref452458695"/>
-      <w:r>
-        <w:t>Conclusions</w:t>
-      </w:r>
+      <w:r>
+        <w:t>The proposed surface reflectance homogenisation method was applied to</w:t>
+      </w:r>
+      <w:r>
+        <w:t xml:space="preserve"> </w:t>
+      </w:r>
+      <w:r>
+        <w:t xml:space="preserve">2228 </w:t>
+      </w:r>
+      <w:r>
+        <w:t>Intergraph DMC images covering an area 96</w:t>
+      </w:r>
+      <w:r>
+        <w:t xml:space="preserve"> </w:t>
+      </w:r>
+      <w:r>
+        <w:rPr>
+          <w:color w:val="FF0000"/>
+        </w:rPr>
+        <w:t>km</w:t>
+      </w:r>
+      <w:r>
+        <w:t xml:space="preserve"> </w:t>
+      </w:r>
+      <w:r>
+        <w:rPr>
+          <w:color w:val="FF0000"/>
+          <w:lang w:val="en-US"/>
+        </w:rPr>
+        <w:sym w:font="Symbol" w:char="F0B4"/>
+      </w:r>
+      <w:r>
+        <w:t xml:space="preserve"> 107 km</w:t>
+      </w:r>
+      <w:bookmarkStart w:id="106" w:name="_GoBack"/>
       <w:bookmarkEnd w:id="106"/>
-    </w:p>
-    <w:p>
-      <w:pPr>
-        <w:pStyle w:val="Paragraph"/>
-      </w:pPr>
-      <w:r>
-        <w:t xml:space="preserve">This study proposes a method of homogenising surface reflectance in aerial imagery by calibrating </w:t>
-      </w:r>
-      <w:r>
-        <w:t>to a</w:t>
-      </w:r>
-      <w:r>
-        <w:t xml:space="preserve"> coarse-resolution,</w:t>
-      </w:r>
-      <w:r>
-        <w:t xml:space="preserve"> concurrent</w:t>
-      </w:r>
-      <w:r>
-        <w:t xml:space="preserve"> and collocated</w:t>
-      </w:r>
-      <w:r>
-        <w:t xml:space="preserve"> </w:t>
-      </w:r>
-      <w:r>
-        <w:t xml:space="preserve">satellite </w:t>
-      </w:r>
-      <w:r>
-        <w:t>image</w:t>
-      </w:r>
-      <w:r>
-        <w:t xml:space="preserve"> that has already been corrected for atmospheric and BRDF effects.  It is shown that a spatially varying linear model can be used to approximate the relationship between the DN measured by the aerial sensor and the surface reflectance of the satellite image.  The parameters of the model are estimated for each satellite pixel location using least squares</w:t>
-      </w:r>
-      <w:r>
-        <w:t xml:space="preserve"> regression</w:t>
-      </w:r>
-      <w:r>
-        <w:t xml:space="preserve"> inside a small sliding window.  The method is limited by the low resolution of the satellite reference image.  The effects of viewing geometry and land cover variations below the scale of a reference pixel are averaged out.  Only gradual BRDF and atmospheric variations that can be captured by the coarser resolution of the reference image are compensated for.  </w:t>
-      </w:r>
-      <w:r>
-        <w:t xml:space="preserve">  </w:t>
-      </w:r>
-    </w:p>
-    <w:p>
-      <w:pPr>
-        <w:pStyle w:val="Paragraph"/>
-      </w:pPr>
-    </w:p>
-    <w:p>
-      <w:pPr>
-        <w:pStyle w:val="Newparagraph"/>
-      </w:pPr>
-      <w:r>
-        <w:t>The proposed surface reflectance homogenisation method was applied to</w:t>
-      </w:r>
-      <w:r>
-        <w:t xml:space="preserve"> </w:t>
-      </w:r>
-      <w:r>
-        <w:t xml:space="preserve">2228 </w:t>
-      </w:r>
-      <w:r>
-        <w:t xml:space="preserve">Intergraph DMC images covering an area 96 </w:t>
-      </w:r>
-      <w:r>
-        <w:rPr>
-          <w:strike/>
-          <w:color w:val="FF0000"/>
-        </w:rPr>
-        <w:t>x</w:t>
-      </w:r>
-      <w:r>
-        <w:rPr>
-          <w:color w:val="FF0000"/>
-          <w:lang w:val="en-US"/>
-        </w:rPr>
-        <w:sym w:font="Symbol" w:char="F0B4"/>
-      </w:r>
-      <w:r>
-        <w:t xml:space="preserve"> 107 km in size, omitting the offset parameter, </w:t>
+      <w:r>
+        <w:t xml:space="preserve"> in size, omitting the offset parameter, </w:t>
       </w:r>
       <w:r>
         <w:rPr>
@@ -15293,7 +15210,7 @@
           <w:rPr>
             <w:noProof/>
           </w:rPr>
-          <w:t>32</w:t>
+          <w:t>35</w:t>
         </w:r>
         <w:r>
           <w:rPr>
@@ -20180,7 +20097,7 @@
         <a:sysClr val="windowText" lastClr="000000"/>
       </a:dk1>
       <a:lt1>
-        <a:sysClr val="window" lastClr="FFFFFF"/>
+        <a:sysClr val="window" lastClr="B9B9B9"/>
       </a:lt1>
       <a:dk2>
         <a:srgbClr val="44546A"/>
@@ -20438,7 +20355,7 @@
 </file>
 
 <file path=customXml/itemProps1.xml><?xml version="1.0" encoding="utf-8"?>
-<ds:datastoreItem xmlns:ds="http://schemas.openxmlformats.org/officeDocument/2006/customXml" ds:itemID="{35A6F707-020C-403F-B533-AA60F49A97DD}">
+<ds:datastoreItem xmlns:ds="http://schemas.openxmlformats.org/officeDocument/2006/customXml" ds:itemID="{D2D07CD0-3A9C-40BF-8CC6-CE0A8A9D75BD}">
   <ds:schemaRefs>
     <ds:schemaRef ds:uri="http://schemas.openxmlformats.org/officeDocument/2006/bibliography"/>
   </ds:schemaRefs>

</xml_diff>